<commit_message>
Start of major rebuild for V0.2
Signed-off-by: duncanamps <duncan@duncanamps.com>
</commit_message>
<xml_diff>
--- a/docs/xa80_grammar_editor_user_manual_0.1.docx
+++ b/docs/xa80_grammar_editor_user_manual_0.1.docx
@@ -1848,7 +1848,15 @@
     <w:p/>
     <w:p>
       <w:r>
-        <w:t>XA80 is a highly configurable assembler for x80 8/16 bit processor architectures.</w:t>
+        <w:t xml:space="preserve">XA80 is a highly configurable assembler for x80 </w:t>
+      </w:r>
+      <w:proofErr w:type="gramStart"/>
+      <w:r>
+        <w:t>8/16 bit</w:t>
+      </w:r>
+      <w:proofErr w:type="gramEnd"/>
+      <w:r>
+        <w:t xml:space="preserve"> processor architectures.</w:t>
       </w:r>
       <w:r>
         <w:t xml:space="preserve"> It can accommodate multiple grammars and multiple processor types.</w:t>
@@ -1901,12 +1909,14 @@
       <w:pPr>
         <w:pStyle w:val="Code"/>
       </w:pPr>
+      <w:proofErr w:type="spellStart"/>
       <w:r>
         <w:t>Cmd</w:t>
       </w:r>
       <w:r>
         <w:t>DefineBytes</w:t>
       </w:r>
+      <w:proofErr w:type="spellEnd"/>
       <w:r>
         <w:tab/>
       </w:r>
@@ -1921,9 +1931,11 @@
       <w:pPr>
         <w:pStyle w:val="Code"/>
       </w:pPr>
+      <w:proofErr w:type="spellStart"/>
       <w:r>
         <w:t>LabelCharactersStart</w:t>
       </w:r>
+      <w:proofErr w:type="spellEnd"/>
       <w:r>
         <w:tab/>
         <w:t>[?0-9A-Za-z]</w:t>
@@ -1932,7 +1944,15 @@
     <w:p/>
     <w:p>
       <w:r>
-        <w:t>A full list of the Element / Setting pairs are described in detail in section</w:t>
+        <w:t xml:space="preserve">A full list of the Element / Setting pairs </w:t>
+      </w:r>
+      <w:proofErr w:type="gramStart"/>
+      <w:r>
+        <w:t>are</w:t>
+      </w:r>
+      <w:proofErr w:type="gramEnd"/>
+      <w:r>
+        <w:t xml:space="preserve"> described in detail in section</w:t>
       </w:r>
       <w:r>
         <w:t xml:space="preserve"> </w:t>
@@ -2126,9 +2146,11 @@
             <w:hideMark/>
           </w:tcPr>
           <w:p>
+            <w:proofErr w:type="spellStart"/>
             <w:r>
               <w:t>CmdCPU</w:t>
             </w:r>
+            <w:proofErr w:type="spellEnd"/>
           </w:p>
         </w:tc>
         <w:tc>
@@ -2156,9 +2178,11 @@
             <w:pPr>
               <w:cnfStyle w:val="000000000000" w:firstRow="0" w:lastRow="0" w:firstColumn="0" w:lastColumn="0" w:oddVBand="0" w:evenVBand="0" w:oddHBand="0" w:evenHBand="0" w:firstRowFirstColumn="0" w:firstRowLastColumn="0" w:lastRowFirstColumn="0" w:lastRowLastColumn="0"/>
             </w:pPr>
+            <w:proofErr w:type="spellStart"/>
             <w:r>
               <w:t>StringList</w:t>
             </w:r>
+            <w:proofErr w:type="spellEnd"/>
           </w:p>
         </w:tc>
       </w:tr>
@@ -2175,9 +2199,11 @@
             <w:hideMark/>
           </w:tcPr>
           <w:p>
+            <w:proofErr w:type="spellStart"/>
             <w:r>
               <w:t>CmdDefineBytes</w:t>
             </w:r>
+            <w:proofErr w:type="spellEnd"/>
           </w:p>
         </w:tc>
         <w:tc>
@@ -2205,9 +2231,11 @@
             <w:pPr>
               <w:cnfStyle w:val="000000100000" w:firstRow="0" w:lastRow="0" w:firstColumn="0" w:lastColumn="0" w:oddVBand="0" w:evenVBand="0" w:oddHBand="1" w:evenHBand="0" w:firstRowFirstColumn="0" w:firstRowLastColumn="0" w:lastRowFirstColumn="0" w:lastRowLastColumn="0"/>
             </w:pPr>
+            <w:proofErr w:type="spellStart"/>
             <w:r>
               <w:t>StringList</w:t>
             </w:r>
+            <w:proofErr w:type="spellEnd"/>
           </w:p>
         </w:tc>
       </w:tr>
@@ -2223,9 +2251,11 @@
             <w:hideMark/>
           </w:tcPr>
           <w:p>
+            <w:proofErr w:type="spellStart"/>
             <w:r>
               <w:t>CmdDefineStorage</w:t>
             </w:r>
+            <w:proofErr w:type="spellEnd"/>
           </w:p>
         </w:tc>
         <w:tc>
@@ -2253,9 +2283,11 @@
             <w:pPr>
               <w:cnfStyle w:val="000000000000" w:firstRow="0" w:lastRow="0" w:firstColumn="0" w:lastColumn="0" w:oddVBand="0" w:evenVBand="0" w:oddHBand="0" w:evenHBand="0" w:firstRowFirstColumn="0" w:firstRowLastColumn="0" w:lastRowFirstColumn="0" w:lastRowLastColumn="0"/>
             </w:pPr>
+            <w:proofErr w:type="spellStart"/>
             <w:r>
               <w:t>StringList</w:t>
             </w:r>
+            <w:proofErr w:type="spellEnd"/>
           </w:p>
         </w:tc>
       </w:tr>
@@ -2272,9 +2304,11 @@
             <w:hideMark/>
           </w:tcPr>
           <w:p>
+            <w:proofErr w:type="spellStart"/>
             <w:r>
               <w:t>CmdDefineString</w:t>
             </w:r>
+            <w:proofErr w:type="spellEnd"/>
           </w:p>
         </w:tc>
         <w:tc>
@@ -2302,9 +2336,11 @@
             <w:pPr>
               <w:cnfStyle w:val="000000100000" w:firstRow="0" w:lastRow="0" w:firstColumn="0" w:lastColumn="0" w:oddVBand="0" w:evenVBand="0" w:oddHBand="1" w:evenHBand="0" w:firstRowFirstColumn="0" w:firstRowLastColumn="0" w:lastRowFirstColumn="0" w:lastRowLastColumn="0"/>
             </w:pPr>
+            <w:proofErr w:type="spellStart"/>
             <w:r>
               <w:t>StringList</w:t>
             </w:r>
+            <w:proofErr w:type="spellEnd"/>
           </w:p>
         </w:tc>
       </w:tr>
@@ -2320,9 +2356,11 @@
             <w:hideMark/>
           </w:tcPr>
           <w:p>
+            <w:proofErr w:type="spellStart"/>
             <w:r>
               <w:t>CmdDefineStringH</w:t>
             </w:r>
+            <w:proofErr w:type="spellEnd"/>
           </w:p>
         </w:tc>
         <w:tc>
@@ -2350,9 +2388,11 @@
             <w:pPr>
               <w:cnfStyle w:val="000000000000" w:firstRow="0" w:lastRow="0" w:firstColumn="0" w:lastColumn="0" w:oddVBand="0" w:evenVBand="0" w:oddHBand="0" w:evenHBand="0" w:firstRowFirstColumn="0" w:firstRowLastColumn="0" w:lastRowFirstColumn="0" w:lastRowLastColumn="0"/>
             </w:pPr>
+            <w:proofErr w:type="spellStart"/>
             <w:r>
               <w:t>StringList</w:t>
             </w:r>
+            <w:proofErr w:type="spellEnd"/>
           </w:p>
         </w:tc>
       </w:tr>
@@ -2369,9 +2409,11 @@
             <w:hideMark/>
           </w:tcPr>
           <w:p>
+            <w:proofErr w:type="spellStart"/>
             <w:r>
               <w:t>CmdDefineStringZ</w:t>
             </w:r>
+            <w:proofErr w:type="spellEnd"/>
           </w:p>
         </w:tc>
         <w:tc>
@@ -2399,9 +2441,11 @@
             <w:pPr>
               <w:cnfStyle w:val="000000100000" w:firstRow="0" w:lastRow="0" w:firstColumn="0" w:lastColumn="0" w:oddVBand="0" w:evenVBand="0" w:oddHBand="1" w:evenHBand="0" w:firstRowFirstColumn="0" w:firstRowLastColumn="0" w:lastRowFirstColumn="0" w:lastRowLastColumn="0"/>
             </w:pPr>
+            <w:proofErr w:type="spellStart"/>
             <w:r>
               <w:t>StringList</w:t>
             </w:r>
+            <w:proofErr w:type="spellEnd"/>
           </w:p>
         </w:tc>
       </w:tr>
@@ -2447,9 +2491,11 @@
             <w:pPr>
               <w:cnfStyle w:val="000000000000" w:firstRow="0" w:lastRow="0" w:firstColumn="0" w:lastColumn="0" w:oddVBand="0" w:evenVBand="0" w:oddHBand="0" w:evenHBand="0" w:firstRowFirstColumn="0" w:firstRowLastColumn="0" w:lastRowFirstColumn="0" w:lastRowLastColumn="0"/>
             </w:pPr>
+            <w:proofErr w:type="spellStart"/>
             <w:r>
               <w:t>StringList</w:t>
             </w:r>
+            <w:proofErr w:type="spellEnd"/>
           </w:p>
         </w:tc>
       </w:tr>
@@ -2496,9 +2542,11 @@
             <w:pPr>
               <w:cnfStyle w:val="000000100000" w:firstRow="0" w:lastRow="0" w:firstColumn="0" w:lastColumn="0" w:oddVBand="0" w:evenVBand="0" w:oddHBand="1" w:evenHBand="0" w:firstRowFirstColumn="0" w:firstRowLastColumn="0" w:lastRowFirstColumn="0" w:lastRowLastColumn="0"/>
             </w:pPr>
+            <w:proofErr w:type="spellStart"/>
             <w:r>
               <w:t>StringList</w:t>
             </w:r>
+            <w:proofErr w:type="spellEnd"/>
           </w:p>
         </w:tc>
       </w:tr>
@@ -2514,9 +2562,11 @@
             <w:hideMark/>
           </w:tcPr>
           <w:p>
+            <w:proofErr w:type="spellStart"/>
             <w:r>
               <w:t>CmdElse</w:t>
             </w:r>
+            <w:proofErr w:type="spellEnd"/>
           </w:p>
         </w:tc>
         <w:tc>
@@ -2544,9 +2594,11 @@
             <w:pPr>
               <w:cnfStyle w:val="000000000000" w:firstRow="0" w:lastRow="0" w:firstColumn="0" w:lastColumn="0" w:oddVBand="0" w:evenVBand="0" w:oddHBand="0" w:evenHBand="0" w:firstRowFirstColumn="0" w:firstRowLastColumn="0" w:lastRowFirstColumn="0" w:lastRowLastColumn="0"/>
             </w:pPr>
+            <w:proofErr w:type="spellStart"/>
             <w:r>
               <w:t>StringList</w:t>
             </w:r>
+            <w:proofErr w:type="spellEnd"/>
           </w:p>
         </w:tc>
       </w:tr>
@@ -2563,9 +2615,11 @@
             <w:hideMark/>
           </w:tcPr>
           <w:p>
+            <w:proofErr w:type="spellStart"/>
             <w:r>
               <w:t>CmdEnd</w:t>
             </w:r>
+            <w:proofErr w:type="spellEnd"/>
           </w:p>
         </w:tc>
         <w:tc>
@@ -2593,9 +2647,11 @@
             <w:pPr>
               <w:cnfStyle w:val="000000100000" w:firstRow="0" w:lastRow="0" w:firstColumn="0" w:lastColumn="0" w:oddVBand="0" w:evenVBand="0" w:oddHBand="1" w:evenHBand="0" w:firstRowFirstColumn="0" w:firstRowLastColumn="0" w:lastRowFirstColumn="0" w:lastRowLastColumn="0"/>
             </w:pPr>
+            <w:proofErr w:type="spellStart"/>
             <w:r>
               <w:t>StringList</w:t>
             </w:r>
+            <w:proofErr w:type="spellEnd"/>
           </w:p>
         </w:tc>
       </w:tr>
@@ -2611,9 +2667,11 @@
             <w:hideMark/>
           </w:tcPr>
           <w:p>
+            <w:proofErr w:type="spellStart"/>
             <w:r>
               <w:t>CmdEndIf</w:t>
             </w:r>
+            <w:proofErr w:type="spellEnd"/>
           </w:p>
         </w:tc>
         <w:tc>
@@ -2641,9 +2699,11 @@
             <w:pPr>
               <w:cnfStyle w:val="000000000000" w:firstRow="0" w:lastRow="0" w:firstColumn="0" w:lastColumn="0" w:oddVBand="0" w:evenVBand="0" w:oddHBand="0" w:evenHBand="0" w:firstRowFirstColumn="0" w:firstRowLastColumn="0" w:lastRowFirstColumn="0" w:lastRowLastColumn="0"/>
             </w:pPr>
+            <w:proofErr w:type="spellStart"/>
             <w:r>
               <w:t>StringList</w:t>
             </w:r>
+            <w:proofErr w:type="spellEnd"/>
           </w:p>
         </w:tc>
       </w:tr>
@@ -2660,9 +2720,11 @@
             <w:hideMark/>
           </w:tcPr>
           <w:p>
+            <w:proofErr w:type="spellStart"/>
             <w:r>
               <w:t>CmdEndMacro</w:t>
             </w:r>
+            <w:proofErr w:type="spellEnd"/>
           </w:p>
         </w:tc>
         <w:tc>
@@ -2690,9 +2752,11 @@
             <w:pPr>
               <w:cnfStyle w:val="000000100000" w:firstRow="0" w:lastRow="0" w:firstColumn="0" w:lastColumn="0" w:oddVBand="0" w:evenVBand="0" w:oddHBand="1" w:evenHBand="0" w:firstRowFirstColumn="0" w:firstRowLastColumn="0" w:lastRowFirstColumn="0" w:lastRowLastColumn="0"/>
             </w:pPr>
+            <w:proofErr w:type="spellStart"/>
             <w:r>
               <w:t>StringList</w:t>
             </w:r>
+            <w:proofErr w:type="spellEnd"/>
           </w:p>
         </w:tc>
       </w:tr>
@@ -2708,9 +2772,11 @@
             <w:hideMark/>
           </w:tcPr>
           <w:p>
+            <w:proofErr w:type="spellStart"/>
             <w:r>
               <w:t>CmdEndRepeat</w:t>
             </w:r>
+            <w:proofErr w:type="spellEnd"/>
           </w:p>
         </w:tc>
         <w:tc>
@@ -2738,9 +2804,11 @@
             <w:pPr>
               <w:cnfStyle w:val="000000000000" w:firstRow="0" w:lastRow="0" w:firstColumn="0" w:lastColumn="0" w:oddVBand="0" w:evenVBand="0" w:oddHBand="0" w:evenHBand="0" w:firstRowFirstColumn="0" w:firstRowLastColumn="0" w:lastRowFirstColumn="0" w:lastRowLastColumn="0"/>
             </w:pPr>
+            <w:proofErr w:type="spellStart"/>
             <w:r>
               <w:t>StringList</w:t>
             </w:r>
+            <w:proofErr w:type="spellEnd"/>
           </w:p>
         </w:tc>
       </w:tr>
@@ -2756,9 +2824,11 @@
             <w:noWrap/>
           </w:tcPr>
           <w:p>
+            <w:proofErr w:type="spellStart"/>
             <w:r>
               <w:t>CmdEndWhile</w:t>
             </w:r>
+            <w:proofErr w:type="spellEnd"/>
           </w:p>
         </w:tc>
         <w:tc>
@@ -2784,9 +2854,11 @@
             <w:pPr>
               <w:cnfStyle w:val="000000100000" w:firstRow="0" w:lastRow="0" w:firstColumn="0" w:lastColumn="0" w:oddVBand="0" w:evenVBand="0" w:oddHBand="1" w:evenHBand="0" w:firstRowFirstColumn="0" w:firstRowLastColumn="0" w:lastRowFirstColumn="0" w:lastRowLastColumn="0"/>
             </w:pPr>
+            <w:proofErr w:type="spellStart"/>
             <w:r>
               <w:t>StringList</w:t>
             </w:r>
+            <w:proofErr w:type="spellEnd"/>
           </w:p>
         </w:tc>
       </w:tr>
@@ -2802,9 +2874,11 @@
             <w:hideMark/>
           </w:tcPr>
           <w:p>
+            <w:proofErr w:type="spellStart"/>
             <w:r>
               <w:t>CmdEquate</w:t>
             </w:r>
+            <w:proofErr w:type="spellEnd"/>
           </w:p>
         </w:tc>
         <w:tc>
@@ -2832,9 +2906,11 @@
             <w:pPr>
               <w:cnfStyle w:val="000000000000" w:firstRow="0" w:lastRow="0" w:firstColumn="0" w:lastColumn="0" w:oddVBand="0" w:evenVBand="0" w:oddHBand="0" w:evenHBand="0" w:firstRowFirstColumn="0" w:firstRowLastColumn="0" w:lastRowFirstColumn="0" w:lastRowLastColumn="0"/>
             </w:pPr>
+            <w:proofErr w:type="spellStart"/>
             <w:r>
               <w:t>StringList</w:t>
             </w:r>
+            <w:proofErr w:type="spellEnd"/>
           </w:p>
         </w:tc>
       </w:tr>
@@ -2851,9 +2927,11 @@
             <w:hideMark/>
           </w:tcPr>
           <w:p>
+            <w:proofErr w:type="spellStart"/>
             <w:r>
               <w:t>CmdError</w:t>
             </w:r>
+            <w:proofErr w:type="spellEnd"/>
           </w:p>
         </w:tc>
         <w:tc>
@@ -2881,9 +2959,11 @@
             <w:pPr>
               <w:cnfStyle w:val="000000100000" w:firstRow="0" w:lastRow="0" w:firstColumn="0" w:lastColumn="0" w:oddVBand="0" w:evenVBand="0" w:oddHBand="1" w:evenHBand="0" w:firstRowFirstColumn="0" w:firstRowLastColumn="0" w:lastRowFirstColumn="0" w:lastRowLastColumn="0"/>
             </w:pPr>
+            <w:proofErr w:type="spellStart"/>
             <w:r>
               <w:t>StringList</w:t>
             </w:r>
+            <w:proofErr w:type="spellEnd"/>
           </w:p>
         </w:tc>
       </w:tr>
@@ -2899,9 +2979,11 @@
             <w:hideMark/>
           </w:tcPr>
           <w:p>
+            <w:proofErr w:type="spellStart"/>
             <w:r>
               <w:t>CmdExtern</w:t>
             </w:r>
+            <w:proofErr w:type="spellEnd"/>
           </w:p>
         </w:tc>
         <w:tc>
@@ -2929,9 +3011,11 @@
             <w:pPr>
               <w:cnfStyle w:val="000000000000" w:firstRow="0" w:lastRow="0" w:firstColumn="0" w:lastColumn="0" w:oddVBand="0" w:evenVBand="0" w:oddHBand="0" w:evenHBand="0" w:firstRowFirstColumn="0" w:firstRowLastColumn="0" w:lastRowFirstColumn="0" w:lastRowLastColumn="0"/>
             </w:pPr>
+            <w:proofErr w:type="spellStart"/>
             <w:r>
               <w:t>StringList</w:t>
             </w:r>
+            <w:proofErr w:type="spellEnd"/>
           </w:p>
         </w:tc>
       </w:tr>
@@ -2948,9 +3032,11 @@
             <w:hideMark/>
           </w:tcPr>
           <w:p>
+            <w:proofErr w:type="spellStart"/>
             <w:r>
               <w:t>CmdGlobal</w:t>
             </w:r>
+            <w:proofErr w:type="spellEnd"/>
           </w:p>
         </w:tc>
         <w:tc>
@@ -2978,9 +3064,11 @@
             <w:pPr>
               <w:cnfStyle w:val="000000100000" w:firstRow="0" w:lastRow="0" w:firstColumn="0" w:lastColumn="0" w:oddVBand="0" w:evenVBand="0" w:oddHBand="1" w:evenHBand="0" w:firstRowFirstColumn="0" w:firstRowLastColumn="0" w:lastRowFirstColumn="0" w:lastRowLastColumn="0"/>
             </w:pPr>
+            <w:proofErr w:type="spellStart"/>
             <w:r>
               <w:t>StringList</w:t>
             </w:r>
+            <w:proofErr w:type="spellEnd"/>
           </w:p>
         </w:tc>
       </w:tr>
@@ -2996,9 +3084,11 @@
             <w:hideMark/>
           </w:tcPr>
           <w:p>
+            <w:proofErr w:type="spellStart"/>
             <w:r>
               <w:t>CmdIf</w:t>
             </w:r>
+            <w:proofErr w:type="spellEnd"/>
           </w:p>
         </w:tc>
         <w:tc>
@@ -3026,9 +3116,11 @@
             <w:pPr>
               <w:cnfStyle w:val="000000000000" w:firstRow="0" w:lastRow="0" w:firstColumn="0" w:lastColumn="0" w:oddVBand="0" w:evenVBand="0" w:oddHBand="0" w:evenHBand="0" w:firstRowFirstColumn="0" w:firstRowLastColumn="0" w:lastRowFirstColumn="0" w:lastRowLastColumn="0"/>
             </w:pPr>
+            <w:proofErr w:type="spellStart"/>
             <w:r>
               <w:t>StringList</w:t>
             </w:r>
+            <w:proofErr w:type="spellEnd"/>
           </w:p>
         </w:tc>
       </w:tr>
@@ -3045,9 +3137,11 @@
             <w:hideMark/>
           </w:tcPr>
           <w:p>
+            <w:proofErr w:type="spellStart"/>
             <w:r>
               <w:t>CmdIfdef</w:t>
             </w:r>
+            <w:proofErr w:type="spellEnd"/>
           </w:p>
         </w:tc>
         <w:tc>
@@ -3075,9 +3169,11 @@
             <w:pPr>
               <w:cnfStyle w:val="000000100000" w:firstRow="0" w:lastRow="0" w:firstColumn="0" w:lastColumn="0" w:oddVBand="0" w:evenVBand="0" w:oddHBand="1" w:evenHBand="0" w:firstRowFirstColumn="0" w:firstRowLastColumn="0" w:lastRowFirstColumn="0" w:lastRowLastColumn="0"/>
             </w:pPr>
+            <w:proofErr w:type="spellStart"/>
             <w:r>
               <w:t>StringList</w:t>
             </w:r>
+            <w:proofErr w:type="spellEnd"/>
           </w:p>
         </w:tc>
       </w:tr>
@@ -3093,9 +3189,11 @@
             <w:hideMark/>
           </w:tcPr>
           <w:p>
+            <w:proofErr w:type="spellStart"/>
             <w:r>
               <w:t>CmdIfndef</w:t>
             </w:r>
+            <w:proofErr w:type="spellEnd"/>
           </w:p>
         </w:tc>
         <w:tc>
@@ -3123,9 +3221,11 @@
             <w:pPr>
               <w:cnfStyle w:val="000000000000" w:firstRow="0" w:lastRow="0" w:firstColumn="0" w:lastColumn="0" w:oddVBand="0" w:evenVBand="0" w:oddHBand="0" w:evenHBand="0" w:firstRowFirstColumn="0" w:firstRowLastColumn="0" w:lastRowFirstColumn="0" w:lastRowLastColumn="0"/>
             </w:pPr>
+            <w:proofErr w:type="spellStart"/>
             <w:r>
               <w:t>StringList</w:t>
             </w:r>
+            <w:proofErr w:type="spellEnd"/>
           </w:p>
         </w:tc>
       </w:tr>
@@ -3142,9 +3242,11 @@
             <w:hideMark/>
           </w:tcPr>
           <w:p>
+            <w:proofErr w:type="spellStart"/>
             <w:r>
               <w:t>CmdIncludeFile</w:t>
             </w:r>
+            <w:proofErr w:type="spellEnd"/>
           </w:p>
         </w:tc>
         <w:tc>
@@ -3172,9 +3274,11 @@
             <w:pPr>
               <w:cnfStyle w:val="000000100000" w:firstRow="0" w:lastRow="0" w:firstColumn="0" w:lastColumn="0" w:oddVBand="0" w:evenVBand="0" w:oddHBand="1" w:evenHBand="0" w:firstRowFirstColumn="0" w:firstRowLastColumn="0" w:lastRowFirstColumn="0" w:lastRowLastColumn="0"/>
             </w:pPr>
+            <w:proofErr w:type="spellStart"/>
             <w:r>
               <w:t>StringList</w:t>
             </w:r>
+            <w:proofErr w:type="spellEnd"/>
           </w:p>
         </w:tc>
       </w:tr>
@@ -3190,9 +3294,11 @@
             <w:hideMark/>
           </w:tcPr>
           <w:p>
+            <w:proofErr w:type="spellStart"/>
             <w:r>
               <w:t>CmdMacroDefine</w:t>
             </w:r>
+            <w:proofErr w:type="spellEnd"/>
           </w:p>
         </w:tc>
         <w:tc>
@@ -3220,9 +3326,11 @@
             <w:pPr>
               <w:cnfStyle w:val="000000000000" w:firstRow="0" w:lastRow="0" w:firstColumn="0" w:lastColumn="0" w:oddVBand="0" w:evenVBand="0" w:oddHBand="0" w:evenHBand="0" w:firstRowFirstColumn="0" w:firstRowLastColumn="0" w:lastRowFirstColumn="0" w:lastRowLastColumn="0"/>
             </w:pPr>
+            <w:proofErr w:type="spellStart"/>
             <w:r>
               <w:t>StringList</w:t>
             </w:r>
+            <w:proofErr w:type="spellEnd"/>
           </w:p>
         </w:tc>
       </w:tr>
@@ -3239,9 +3347,11 @@
             <w:hideMark/>
           </w:tcPr>
           <w:p>
+            <w:proofErr w:type="spellStart"/>
             <w:r>
               <w:t>CmdMessage</w:t>
             </w:r>
+            <w:proofErr w:type="spellEnd"/>
           </w:p>
         </w:tc>
         <w:tc>
@@ -3269,9 +3379,11 @@
             <w:pPr>
               <w:cnfStyle w:val="000000100000" w:firstRow="0" w:lastRow="0" w:firstColumn="0" w:lastColumn="0" w:oddVBand="0" w:evenVBand="0" w:oddHBand="1" w:evenHBand="0" w:firstRowFirstColumn="0" w:firstRowLastColumn="0" w:lastRowFirstColumn="0" w:lastRowLastColumn="0"/>
             </w:pPr>
+            <w:proofErr w:type="spellStart"/>
             <w:r>
               <w:t>StringList</w:t>
             </w:r>
+            <w:proofErr w:type="spellEnd"/>
           </w:p>
         </w:tc>
       </w:tr>
@@ -3287,9 +3399,11 @@
             <w:hideMark/>
           </w:tcPr>
           <w:p>
+            <w:proofErr w:type="spellStart"/>
             <w:r>
               <w:t>CmdOrg</w:t>
             </w:r>
+            <w:proofErr w:type="spellEnd"/>
           </w:p>
         </w:tc>
         <w:tc>
@@ -3317,9 +3431,11 @@
             <w:pPr>
               <w:cnfStyle w:val="000000000000" w:firstRow="0" w:lastRow="0" w:firstColumn="0" w:lastColumn="0" w:oddVBand="0" w:evenVBand="0" w:oddHBand="0" w:evenHBand="0" w:firstRowFirstColumn="0" w:firstRowLastColumn="0" w:lastRowFirstColumn="0" w:lastRowLastColumn="0"/>
             </w:pPr>
+            <w:proofErr w:type="spellStart"/>
             <w:r>
               <w:t>StringList</w:t>
             </w:r>
+            <w:proofErr w:type="spellEnd"/>
           </w:p>
         </w:tc>
       </w:tr>
@@ -3336,9 +3452,11 @@
             <w:hideMark/>
           </w:tcPr>
           <w:p>
+            <w:proofErr w:type="spellStart"/>
             <w:r>
               <w:t>CmdRepeat</w:t>
             </w:r>
+            <w:proofErr w:type="spellEnd"/>
           </w:p>
         </w:tc>
         <w:tc>
@@ -3366,9 +3484,11 @@
             <w:pPr>
               <w:cnfStyle w:val="000000100000" w:firstRow="0" w:lastRow="0" w:firstColumn="0" w:lastColumn="0" w:oddVBand="0" w:evenVBand="0" w:oddHBand="1" w:evenHBand="0" w:firstRowFirstColumn="0" w:firstRowLastColumn="0" w:lastRowFirstColumn="0" w:lastRowLastColumn="0"/>
             </w:pPr>
+            <w:proofErr w:type="spellStart"/>
             <w:r>
               <w:t>StringList</w:t>
             </w:r>
+            <w:proofErr w:type="spellEnd"/>
           </w:p>
         </w:tc>
       </w:tr>
@@ -3384,9 +3504,11 @@
             <w:hideMark/>
           </w:tcPr>
           <w:p>
+            <w:proofErr w:type="spellStart"/>
             <w:r>
               <w:t>CmdSEGC</w:t>
             </w:r>
+            <w:proofErr w:type="spellEnd"/>
           </w:p>
         </w:tc>
         <w:tc>
@@ -3414,9 +3536,11 @@
             <w:pPr>
               <w:cnfStyle w:val="000000000000" w:firstRow="0" w:lastRow="0" w:firstColumn="0" w:lastColumn="0" w:oddVBand="0" w:evenVBand="0" w:oddHBand="0" w:evenHBand="0" w:firstRowFirstColumn="0" w:firstRowLastColumn="0" w:lastRowFirstColumn="0" w:lastRowLastColumn="0"/>
             </w:pPr>
+            <w:proofErr w:type="spellStart"/>
             <w:r>
               <w:t>StringList</w:t>
             </w:r>
+            <w:proofErr w:type="spellEnd"/>
           </w:p>
         </w:tc>
       </w:tr>
@@ -3433,9 +3557,11 @@
             <w:hideMark/>
           </w:tcPr>
           <w:p>
+            <w:proofErr w:type="spellStart"/>
             <w:r>
               <w:t>CmdSEGD</w:t>
             </w:r>
+            <w:proofErr w:type="spellEnd"/>
           </w:p>
         </w:tc>
         <w:tc>
@@ -3463,9 +3589,11 @@
             <w:pPr>
               <w:cnfStyle w:val="000000100000" w:firstRow="0" w:lastRow="0" w:firstColumn="0" w:lastColumn="0" w:oddVBand="0" w:evenVBand="0" w:oddHBand="1" w:evenHBand="0" w:firstRowFirstColumn="0" w:firstRowLastColumn="0" w:lastRowFirstColumn="0" w:lastRowLastColumn="0"/>
             </w:pPr>
+            <w:proofErr w:type="spellStart"/>
             <w:r>
               <w:t>StringList</w:t>
             </w:r>
+            <w:proofErr w:type="spellEnd"/>
           </w:p>
         </w:tc>
       </w:tr>
@@ -3481,9 +3609,11 @@
             <w:hideMark/>
           </w:tcPr>
           <w:p>
+            <w:proofErr w:type="spellStart"/>
             <w:r>
               <w:t>CmdSEGU</w:t>
             </w:r>
+            <w:proofErr w:type="spellEnd"/>
           </w:p>
         </w:tc>
         <w:tc>
@@ -3511,9 +3641,11 @@
             <w:pPr>
               <w:cnfStyle w:val="000000000000" w:firstRow="0" w:lastRow="0" w:firstColumn="0" w:lastColumn="0" w:oddVBand="0" w:evenVBand="0" w:oddHBand="0" w:evenHBand="0" w:firstRowFirstColumn="0" w:firstRowLastColumn="0" w:lastRowFirstColumn="0" w:lastRowLastColumn="0"/>
             </w:pPr>
+            <w:proofErr w:type="spellStart"/>
             <w:r>
               <w:t>StringList</w:t>
             </w:r>
+            <w:proofErr w:type="spellEnd"/>
           </w:p>
         </w:tc>
       </w:tr>
@@ -3530,9 +3662,11 @@
             <w:hideMark/>
           </w:tcPr>
           <w:p>
+            <w:proofErr w:type="spellStart"/>
             <w:r>
               <w:t>CmdSet</w:t>
             </w:r>
+            <w:proofErr w:type="spellEnd"/>
           </w:p>
         </w:tc>
         <w:tc>
@@ -3563,9 +3697,11 @@
             <w:pPr>
               <w:cnfStyle w:val="000000100000" w:firstRow="0" w:lastRow="0" w:firstColumn="0" w:lastColumn="0" w:oddVBand="0" w:evenVBand="0" w:oddHBand="1" w:evenHBand="0" w:firstRowFirstColumn="0" w:firstRowLastColumn="0" w:lastRowFirstColumn="0" w:lastRowLastColumn="0"/>
             </w:pPr>
+            <w:proofErr w:type="spellStart"/>
             <w:r>
               <w:t>StringList</w:t>
             </w:r>
+            <w:proofErr w:type="spellEnd"/>
           </w:p>
         </w:tc>
       </w:tr>
@@ -3581,9 +3717,11 @@
             <w:hideMark/>
           </w:tcPr>
           <w:p>
+            <w:proofErr w:type="spellStart"/>
             <w:r>
               <w:t>CmdTitle</w:t>
             </w:r>
+            <w:proofErr w:type="spellEnd"/>
           </w:p>
         </w:tc>
         <w:tc>
@@ -3611,9 +3749,11 @@
             <w:pPr>
               <w:cnfStyle w:val="000000000000" w:firstRow="0" w:lastRow="0" w:firstColumn="0" w:lastColumn="0" w:oddVBand="0" w:evenVBand="0" w:oddHBand="0" w:evenHBand="0" w:firstRowFirstColumn="0" w:firstRowLastColumn="0" w:lastRowFirstColumn="0" w:lastRowLastColumn="0"/>
             </w:pPr>
+            <w:proofErr w:type="spellStart"/>
             <w:r>
               <w:t>StringList</w:t>
             </w:r>
+            <w:proofErr w:type="spellEnd"/>
           </w:p>
         </w:tc>
       </w:tr>
@@ -3630,9 +3770,11 @@
             <w:hideMark/>
           </w:tcPr>
           <w:p>
+            <w:proofErr w:type="spellStart"/>
             <w:r>
               <w:t>CmdWarning</w:t>
             </w:r>
+            <w:proofErr w:type="spellEnd"/>
           </w:p>
         </w:tc>
         <w:tc>
@@ -3660,9 +3802,11 @@
             <w:pPr>
               <w:cnfStyle w:val="000000100000" w:firstRow="0" w:lastRow="0" w:firstColumn="0" w:lastColumn="0" w:oddVBand="0" w:evenVBand="0" w:oddHBand="1" w:evenHBand="0" w:firstRowFirstColumn="0" w:firstRowLastColumn="0" w:lastRowFirstColumn="0" w:lastRowLastColumn="0"/>
             </w:pPr>
+            <w:proofErr w:type="spellStart"/>
             <w:r>
               <w:t>StringList</w:t>
             </w:r>
+            <w:proofErr w:type="spellEnd"/>
           </w:p>
         </w:tc>
       </w:tr>
@@ -3677,9 +3821,11 @@
             <w:noWrap/>
           </w:tcPr>
           <w:p>
+            <w:proofErr w:type="spellStart"/>
             <w:r>
               <w:t>CmdWhile</w:t>
             </w:r>
+            <w:proofErr w:type="spellEnd"/>
           </w:p>
         </w:tc>
         <w:tc>
@@ -3705,9 +3851,11 @@
             <w:pPr>
               <w:cnfStyle w:val="000000000000" w:firstRow="0" w:lastRow="0" w:firstColumn="0" w:lastColumn="0" w:oddVBand="0" w:evenVBand="0" w:oddHBand="0" w:evenHBand="0" w:firstRowFirstColumn="0" w:firstRowLastColumn="0" w:lastRowFirstColumn="0" w:lastRowLastColumn="0"/>
             </w:pPr>
+            <w:proofErr w:type="spellStart"/>
             <w:r>
               <w:t>StringList</w:t>
             </w:r>
+            <w:proofErr w:type="spellEnd"/>
           </w:p>
         </w:tc>
       </w:tr>
@@ -3724,9 +3872,11 @@
             <w:hideMark/>
           </w:tcPr>
           <w:p>
+            <w:proofErr w:type="spellStart"/>
             <w:r>
               <w:t>CommentAnywhere</w:t>
             </w:r>
+            <w:proofErr w:type="spellEnd"/>
           </w:p>
         </w:tc>
         <w:tc>
@@ -3754,9 +3904,11 @@
             <w:pPr>
               <w:cnfStyle w:val="000000100000" w:firstRow="0" w:lastRow="0" w:firstColumn="0" w:lastColumn="0" w:oddVBand="0" w:evenVBand="0" w:oddHBand="1" w:evenHBand="0" w:firstRowFirstColumn="0" w:firstRowLastColumn="0" w:lastRowFirstColumn="0" w:lastRowLastColumn="0"/>
             </w:pPr>
+            <w:proofErr w:type="spellStart"/>
             <w:r>
               <w:t>StringList</w:t>
             </w:r>
+            <w:proofErr w:type="spellEnd"/>
           </w:p>
         </w:tc>
       </w:tr>
@@ -3772,9 +3924,11 @@
             <w:hideMark/>
           </w:tcPr>
           <w:p>
+            <w:proofErr w:type="spellStart"/>
             <w:r>
               <w:t>CommentStart</w:t>
             </w:r>
+            <w:proofErr w:type="spellEnd"/>
           </w:p>
         </w:tc>
         <w:tc>
@@ -3802,9 +3956,11 @@
             <w:pPr>
               <w:cnfStyle w:val="000000000000" w:firstRow="0" w:lastRow="0" w:firstColumn="0" w:lastColumn="0" w:oddVBand="0" w:evenVBand="0" w:oddHBand="0" w:evenHBand="0" w:firstRowFirstColumn="0" w:firstRowLastColumn="0" w:lastRowFirstColumn="0" w:lastRowLastColumn="0"/>
             </w:pPr>
+            <w:proofErr w:type="spellStart"/>
             <w:r>
               <w:t>StringList</w:t>
             </w:r>
+            <w:proofErr w:type="spellEnd"/>
           </w:p>
         </w:tc>
       </w:tr>
@@ -3821,9 +3977,11 @@
             <w:hideMark/>
           </w:tcPr>
           <w:p>
+            <w:proofErr w:type="spellStart"/>
             <w:r>
               <w:t>DefaultOrg</w:t>
             </w:r>
+            <w:proofErr w:type="spellEnd"/>
           </w:p>
         </w:tc>
         <w:tc>
@@ -3869,9 +4027,11 @@
             <w:hideMark/>
           </w:tcPr>
           <w:p>
+            <w:proofErr w:type="spellStart"/>
             <w:r>
               <w:t>DefaultProcessor</w:t>
             </w:r>
+            <w:proofErr w:type="spellEnd"/>
           </w:p>
         </w:tc>
         <w:tc>
@@ -3918,9 +4078,11 @@
             <w:hideMark/>
           </w:tcPr>
           <w:p>
+            <w:proofErr w:type="spellStart"/>
             <w:r>
               <w:t>EndBaggage</w:t>
             </w:r>
+            <w:proofErr w:type="spellEnd"/>
           </w:p>
         </w:tc>
         <w:tc>
@@ -3966,9 +4128,11 @@
             <w:hideMark/>
           </w:tcPr>
           <w:p>
+            <w:proofErr w:type="spellStart"/>
             <w:r>
               <w:t>EndRule</w:t>
             </w:r>
+            <w:proofErr w:type="spellEnd"/>
           </w:p>
         </w:tc>
         <w:tc>
@@ -4015,10 +4179,12 @@
             <w:hideMark/>
           </w:tcPr>
           <w:p>
+            <w:proofErr w:type="spellStart"/>
             <w:r>
               <w:lastRenderedPageBreak/>
               <w:t>EscapeCharacter</w:t>
             </w:r>
+            <w:proofErr w:type="spellEnd"/>
           </w:p>
         </w:tc>
         <w:tc>
@@ -4064,9 +4230,11 @@
             <w:hideMark/>
           </w:tcPr>
           <w:p>
+            <w:proofErr w:type="spellStart"/>
             <w:r>
               <w:t>EscapeNumbers</w:t>
             </w:r>
+            <w:proofErr w:type="spellEnd"/>
           </w:p>
         </w:tc>
         <w:tc>
@@ -4080,8 +4248,21 @@
               <w:cnfStyle w:val="000000000000" w:firstRow="0" w:lastRow="0" w:firstColumn="0" w:lastColumn="0" w:oddVBand="0" w:evenVBand="0" w:oddHBand="0" w:evenHBand="0" w:firstRowFirstColumn="0" w:firstRowLastColumn="0" w:lastRowFirstColumn="0" w:lastRowLastColumn="0"/>
             </w:pPr>
             <w:r>
-              <w:t>octal Xhex xhex</w:t>
-            </w:r>
+              <w:t xml:space="preserve">octal </w:t>
+            </w:r>
+            <w:proofErr w:type="spellStart"/>
+            <w:r>
+              <w:t>Xhex</w:t>
+            </w:r>
+            <w:proofErr w:type="spellEnd"/>
+            <w:r>
+              <w:t xml:space="preserve"> </w:t>
+            </w:r>
+            <w:proofErr w:type="spellStart"/>
+            <w:r>
+              <w:t>xhex</w:t>
+            </w:r>
+            <w:proofErr w:type="spellEnd"/>
           </w:p>
         </w:tc>
         <w:tc>
@@ -4094,9 +4275,11 @@
             <w:pPr>
               <w:cnfStyle w:val="000000000000" w:firstRow="0" w:lastRow="0" w:firstColumn="0" w:lastColumn="0" w:oddVBand="0" w:evenVBand="0" w:oddHBand="0" w:evenHBand="0" w:firstRowFirstColumn="0" w:firstRowLastColumn="0" w:lastRowFirstColumn="0" w:lastRowLastColumn="0"/>
             </w:pPr>
+            <w:proofErr w:type="spellStart"/>
             <w:r>
               <w:t>StringList</w:t>
             </w:r>
+            <w:proofErr w:type="spellEnd"/>
           </w:p>
         </w:tc>
       </w:tr>
@@ -4113,9 +4296,11 @@
             <w:hideMark/>
           </w:tcPr>
           <w:p>
+            <w:proofErr w:type="spellStart"/>
             <w:r>
               <w:t>EscapeSet</w:t>
             </w:r>
+            <w:proofErr w:type="spellEnd"/>
           </w:p>
         </w:tc>
         <w:tc>
@@ -4128,8 +4313,21 @@
             <w:pPr>
               <w:cnfStyle w:val="000000100000" w:firstRow="0" w:lastRow="0" w:firstColumn="0" w:lastColumn="0" w:oddVBand="0" w:evenVBand="0" w:oddHBand="1" w:evenHBand="0" w:firstRowFirstColumn="0" w:firstRowLastColumn="0" w:lastRowFirstColumn="0" w:lastRowLastColumn="0"/>
             </w:pPr>
-            <w:r>
-              <w:t>[?\"'abefnrtv]</w:t>
+            <w:proofErr w:type="gramStart"/>
+            <w:r>
+              <w:t>[?\</w:t>
+            </w:r>
+            <w:proofErr w:type="gramEnd"/>
+            <w:r>
+              <w:t>"'</w:t>
+            </w:r>
+            <w:proofErr w:type="spellStart"/>
+            <w:r>
+              <w:t>abefnrtv</w:t>
+            </w:r>
+            <w:proofErr w:type="spellEnd"/>
+            <w:r>
+              <w:t>]</w:t>
             </w:r>
           </w:p>
         </w:tc>
@@ -4143,9 +4341,11 @@
             <w:pPr>
               <w:cnfStyle w:val="000000100000" w:firstRow="0" w:lastRow="0" w:firstColumn="0" w:lastColumn="0" w:oddVBand="0" w:evenVBand="0" w:oddHBand="1" w:evenHBand="0" w:firstRowFirstColumn="0" w:firstRowLastColumn="0" w:lastRowFirstColumn="0" w:lastRowLastColumn="0"/>
             </w:pPr>
+            <w:proofErr w:type="spellStart"/>
             <w:r>
               <w:t>CharSet</w:t>
             </w:r>
+            <w:proofErr w:type="spellEnd"/>
           </w:p>
         </w:tc>
       </w:tr>
@@ -4161,9 +4361,11 @@
             <w:hideMark/>
           </w:tcPr>
           <w:p>
+            <w:proofErr w:type="spellStart"/>
             <w:r>
               <w:t>ExprOrg</w:t>
             </w:r>
+            <w:proofErr w:type="spellEnd"/>
           </w:p>
         </w:tc>
         <w:tc>
@@ -4191,9 +4393,11 @@
             <w:pPr>
               <w:cnfStyle w:val="000000000000" w:firstRow="0" w:lastRow="0" w:firstColumn="0" w:lastColumn="0" w:oddVBand="0" w:evenVBand="0" w:oddHBand="0" w:evenHBand="0" w:firstRowFirstColumn="0" w:firstRowLastColumn="0" w:lastRowFirstColumn="0" w:lastRowLastColumn="0"/>
             </w:pPr>
+            <w:proofErr w:type="spellStart"/>
             <w:r>
               <w:t>StringList</w:t>
             </w:r>
+            <w:proofErr w:type="spellEnd"/>
           </w:p>
         </w:tc>
       </w:tr>
@@ -4210,9 +4414,11 @@
             <w:hideMark/>
           </w:tcPr>
           <w:p>
+            <w:proofErr w:type="spellStart"/>
             <w:r>
               <w:t>FuncHigh</w:t>
             </w:r>
+            <w:proofErr w:type="spellEnd"/>
           </w:p>
         </w:tc>
         <w:tc>
@@ -4225,8 +4431,13 @@
             <w:pPr>
               <w:cnfStyle w:val="000000100000" w:firstRow="0" w:lastRow="0" w:firstColumn="0" w:lastColumn="0" w:oddVBand="0" w:evenVBand="0" w:oddHBand="1" w:evenHBand="0" w:firstRowFirstColumn="0" w:firstRowLastColumn="0" w:lastRowFirstColumn="0" w:lastRowLastColumn="0"/>
             </w:pPr>
-            <w:r>
-              <w:t>HIGH( [2]</w:t>
+            <w:proofErr w:type="gramStart"/>
+            <w:r>
+              <w:t>HIGH( [</w:t>
+            </w:r>
+            <w:proofErr w:type="gramEnd"/>
+            <w:r>
+              <w:t>2]</w:t>
             </w:r>
           </w:p>
         </w:tc>
@@ -4240,9 +4451,11 @@
             <w:pPr>
               <w:cnfStyle w:val="000000100000" w:firstRow="0" w:lastRow="0" w:firstColumn="0" w:lastColumn="0" w:oddVBand="0" w:evenVBand="0" w:oddHBand="1" w:evenHBand="0" w:firstRowFirstColumn="0" w:firstRowLastColumn="0" w:lastRowFirstColumn="0" w:lastRowLastColumn="0"/>
             </w:pPr>
+            <w:proofErr w:type="spellStart"/>
             <w:r>
               <w:t>StringListOp</w:t>
             </w:r>
+            <w:proofErr w:type="spellEnd"/>
           </w:p>
         </w:tc>
       </w:tr>
@@ -4258,9 +4471,11 @@
             <w:hideMark/>
           </w:tcPr>
           <w:p>
+            <w:proofErr w:type="spellStart"/>
             <w:r>
               <w:t>FuncLow</w:t>
             </w:r>
+            <w:proofErr w:type="spellEnd"/>
           </w:p>
         </w:tc>
         <w:tc>
@@ -4273,8 +4488,13 @@
             <w:pPr>
               <w:cnfStyle w:val="000000000000" w:firstRow="0" w:lastRow="0" w:firstColumn="0" w:lastColumn="0" w:oddVBand="0" w:evenVBand="0" w:oddHBand="0" w:evenHBand="0" w:firstRowFirstColumn="0" w:firstRowLastColumn="0" w:lastRowFirstColumn="0" w:lastRowLastColumn="0"/>
             </w:pPr>
-            <w:r>
-              <w:t>LOW( [2]</w:t>
+            <w:proofErr w:type="gramStart"/>
+            <w:r>
+              <w:t>LOW( [</w:t>
+            </w:r>
+            <w:proofErr w:type="gramEnd"/>
+            <w:r>
+              <w:t>2]</w:t>
             </w:r>
           </w:p>
         </w:tc>
@@ -4288,9 +4508,11 @@
             <w:pPr>
               <w:cnfStyle w:val="000000000000" w:firstRow="0" w:lastRow="0" w:firstColumn="0" w:lastColumn="0" w:oddVBand="0" w:evenVBand="0" w:oddHBand="0" w:evenHBand="0" w:firstRowFirstColumn="0" w:firstRowLastColumn="0" w:lastRowFirstColumn="0" w:lastRowLastColumn="0"/>
             </w:pPr>
+            <w:proofErr w:type="spellStart"/>
             <w:r>
               <w:t>StringListOp</w:t>
             </w:r>
+            <w:proofErr w:type="spellEnd"/>
           </w:p>
         </w:tc>
       </w:tr>
@@ -4307,9 +4529,11 @@
             <w:hideMark/>
           </w:tcPr>
           <w:p>
+            <w:proofErr w:type="spellStart"/>
             <w:r>
               <w:t>LabelCaseSensitive</w:t>
             </w:r>
+            <w:proofErr w:type="spellEnd"/>
           </w:p>
         </w:tc>
         <w:tc>
@@ -4355,9 +4579,11 @@
             <w:hideMark/>
           </w:tcPr>
           <w:p>
+            <w:proofErr w:type="spellStart"/>
             <w:r>
               <w:t>LabelCharactersMid</w:t>
             </w:r>
+            <w:proofErr w:type="spellEnd"/>
           </w:p>
         </w:tc>
         <w:tc>
@@ -4385,9 +4611,11 @@
             <w:pPr>
               <w:cnfStyle w:val="000000000000" w:firstRow="0" w:lastRow="0" w:firstColumn="0" w:lastColumn="0" w:oddVBand="0" w:evenVBand="0" w:oddHBand="0" w:evenHBand="0" w:firstRowFirstColumn="0" w:firstRowLastColumn="0" w:lastRowFirstColumn="0" w:lastRowLastColumn="0"/>
             </w:pPr>
+            <w:proofErr w:type="spellStart"/>
             <w:r>
               <w:t>CharSet</w:t>
             </w:r>
+            <w:proofErr w:type="spellEnd"/>
           </w:p>
         </w:tc>
       </w:tr>
@@ -4404,9 +4632,11 @@
             <w:hideMark/>
           </w:tcPr>
           <w:p>
+            <w:proofErr w:type="spellStart"/>
             <w:r>
               <w:t>LabelCharactersStart</w:t>
             </w:r>
+            <w:proofErr w:type="spellEnd"/>
           </w:p>
         </w:tc>
         <w:tc>
@@ -4434,9 +4664,11 @@
             <w:pPr>
               <w:cnfStyle w:val="000000100000" w:firstRow="0" w:lastRow="0" w:firstColumn="0" w:lastColumn="0" w:oddVBand="0" w:evenVBand="0" w:oddHBand="1" w:evenHBand="0" w:firstRowFirstColumn="0" w:firstRowLastColumn="0" w:lastRowFirstColumn="0" w:lastRowLastColumn="0"/>
             </w:pPr>
+            <w:proofErr w:type="spellStart"/>
             <w:r>
               <w:t>CharSet</w:t>
             </w:r>
+            <w:proofErr w:type="spellEnd"/>
           </w:p>
         </w:tc>
       </w:tr>
@@ -4452,9 +4684,11 @@
             <w:hideMark/>
           </w:tcPr>
           <w:p>
+            <w:proofErr w:type="spellStart"/>
             <w:r>
               <w:t>LabelColonRuleEqu</w:t>
             </w:r>
+            <w:proofErr w:type="spellEnd"/>
           </w:p>
         </w:tc>
         <w:tc>
@@ -4501,9 +4735,11 @@
             <w:hideMark/>
           </w:tcPr>
           <w:p>
+            <w:proofErr w:type="spellStart"/>
             <w:r>
               <w:t>LabelColonRuleNormal</w:t>
             </w:r>
+            <w:proofErr w:type="spellEnd"/>
           </w:p>
         </w:tc>
         <w:tc>
@@ -4549,9 +4785,11 @@
             <w:hideMark/>
           </w:tcPr>
           <w:p>
+            <w:proofErr w:type="spellStart"/>
             <w:r>
               <w:t>LabelLocalPrefix</w:t>
             </w:r>
+            <w:proofErr w:type="spellEnd"/>
           </w:p>
         </w:tc>
         <w:tc>
@@ -4598,9 +4836,11 @@
             <w:hideMark/>
           </w:tcPr>
           <w:p>
+            <w:proofErr w:type="spellStart"/>
             <w:r>
               <w:t>LabelLocalSuffix</w:t>
             </w:r>
+            <w:proofErr w:type="spellEnd"/>
           </w:p>
         </w:tc>
         <w:tc>
@@ -4646,9 +4886,11 @@
             <w:hideMark/>
           </w:tcPr>
           <w:p>
+            <w:proofErr w:type="spellStart"/>
             <w:r>
               <w:t>LabelMaximumLimit</w:t>
             </w:r>
+            <w:proofErr w:type="spellEnd"/>
           </w:p>
         </w:tc>
         <w:tc>
@@ -4695,9 +4937,11 @@
             <w:hideMark/>
           </w:tcPr>
           <w:p>
+            <w:proofErr w:type="spellStart"/>
             <w:r>
               <w:t>LabelMaximumUsed</w:t>
             </w:r>
+            <w:proofErr w:type="spellEnd"/>
           </w:p>
         </w:tc>
         <w:tc>
@@ -4743,9 +4987,11 @@
             <w:hideMark/>
           </w:tcPr>
           <w:p>
+            <w:proofErr w:type="spellStart"/>
             <w:r>
               <w:t>LabelPredefineReg</w:t>
             </w:r>
+            <w:proofErr w:type="spellEnd"/>
           </w:p>
         </w:tc>
         <w:tc>
@@ -4792,9 +5038,11 @@
             <w:hideMark/>
           </w:tcPr>
           <w:p>
+            <w:proofErr w:type="spellStart"/>
             <w:r>
               <w:t>LiteralASCIIquote</w:t>
             </w:r>
+            <w:proofErr w:type="spellEnd"/>
           </w:p>
         </w:tc>
         <w:tc>
@@ -4822,9 +5070,11 @@
             <w:pPr>
               <w:cnfStyle w:val="000000100000" w:firstRow="0" w:lastRow="0" w:firstColumn="0" w:lastColumn="0" w:oddVBand="0" w:evenVBand="0" w:oddHBand="1" w:evenHBand="0" w:firstRowFirstColumn="0" w:firstRowLastColumn="0" w:lastRowFirstColumn="0" w:lastRowLastColumn="0"/>
             </w:pPr>
+            <w:proofErr w:type="spellStart"/>
             <w:r>
               <w:t>CharSet</w:t>
             </w:r>
+            <w:proofErr w:type="spellEnd"/>
           </w:p>
         </w:tc>
       </w:tr>
@@ -4840,9 +5090,11 @@
             <w:hideMark/>
           </w:tcPr>
           <w:p>
+            <w:proofErr w:type="spellStart"/>
             <w:r>
               <w:t>LiteralBinaryFormat</w:t>
             </w:r>
+            <w:proofErr w:type="spellEnd"/>
           </w:p>
         </w:tc>
         <w:tc>
@@ -4856,8 +5108,29 @@
               <w:cnfStyle w:val="000000000000" w:firstRow="0" w:lastRow="0" w:firstColumn="0" w:lastColumn="0" w:oddVBand="0" w:evenVBand="0" w:oddHBand="0" w:evenHBand="0" w:firstRowFirstColumn="0" w:firstRowLastColumn="0" w:lastRowFirstColumn="0" w:lastRowLastColumn="0"/>
             </w:pPr>
             <w:r>
-              <w:t>0bnnnn 0Bnnnn nnnnb nnnnB</w:t>
-            </w:r>
+              <w:t xml:space="preserve">0bnnnn </w:t>
+            </w:r>
+            <w:proofErr w:type="spellStart"/>
+            <w:r>
+              <w:t>0Bnnnn</w:t>
+            </w:r>
+            <w:proofErr w:type="spellEnd"/>
+            <w:r>
+              <w:t xml:space="preserve"> </w:t>
+            </w:r>
+            <w:proofErr w:type="spellStart"/>
+            <w:r>
+              <w:t>nnnnb</w:t>
+            </w:r>
+            <w:proofErr w:type="spellEnd"/>
+            <w:r>
+              <w:t xml:space="preserve"> </w:t>
+            </w:r>
+            <w:proofErr w:type="spellStart"/>
+            <w:r>
+              <w:t>nnnnB</w:t>
+            </w:r>
+            <w:proofErr w:type="spellEnd"/>
           </w:p>
         </w:tc>
         <w:tc>
@@ -4870,9 +5143,11 @@
             <w:pPr>
               <w:cnfStyle w:val="000000000000" w:firstRow="0" w:lastRow="0" w:firstColumn="0" w:lastColumn="0" w:oddVBand="0" w:evenVBand="0" w:oddHBand="0" w:evenHBand="0" w:firstRowFirstColumn="0" w:firstRowLastColumn="0" w:lastRowFirstColumn="0" w:lastRowLastColumn="0"/>
             </w:pPr>
+            <w:proofErr w:type="spellStart"/>
             <w:r>
               <w:t>StringList</w:t>
             </w:r>
+            <w:proofErr w:type="spellEnd"/>
           </w:p>
         </w:tc>
       </w:tr>
@@ -4889,9 +5164,11 @@
             <w:hideMark/>
           </w:tcPr>
           <w:p>
+            <w:proofErr w:type="spellStart"/>
             <w:r>
               <w:t>LiteralDecimalFormat</w:t>
             </w:r>
+            <w:proofErr w:type="spellEnd"/>
           </w:p>
         </w:tc>
         <w:tc>
@@ -4904,9 +5181,27 @@
             <w:pPr>
               <w:cnfStyle w:val="000000100000" w:firstRow="0" w:lastRow="0" w:firstColumn="0" w:lastColumn="0" w:oddVBand="0" w:evenVBand="0" w:oddHBand="1" w:evenHBand="0" w:firstRowFirstColumn="0" w:firstRowLastColumn="0" w:lastRowFirstColumn="0" w:lastRowLastColumn="0"/>
             </w:pPr>
-            <w:r>
-              <w:t>nnnn nnnnd nnnnD</w:t>
-            </w:r>
+            <w:proofErr w:type="spellStart"/>
+            <w:r>
+              <w:t>nnnn</w:t>
+            </w:r>
+            <w:proofErr w:type="spellEnd"/>
+            <w:r>
+              <w:t xml:space="preserve"> </w:t>
+            </w:r>
+            <w:proofErr w:type="spellStart"/>
+            <w:r>
+              <w:t>nnnnd</w:t>
+            </w:r>
+            <w:proofErr w:type="spellEnd"/>
+            <w:r>
+              <w:t xml:space="preserve"> </w:t>
+            </w:r>
+            <w:proofErr w:type="spellStart"/>
+            <w:r>
+              <w:t>nnnnD</w:t>
+            </w:r>
+            <w:proofErr w:type="spellEnd"/>
           </w:p>
         </w:tc>
         <w:tc>
@@ -4919,9 +5214,11 @@
             <w:pPr>
               <w:cnfStyle w:val="000000100000" w:firstRow="0" w:lastRow="0" w:firstColumn="0" w:lastColumn="0" w:oddVBand="0" w:evenVBand="0" w:oddHBand="1" w:evenHBand="0" w:firstRowFirstColumn="0" w:firstRowLastColumn="0" w:lastRowFirstColumn="0" w:lastRowLastColumn="0"/>
             </w:pPr>
+            <w:proofErr w:type="spellStart"/>
             <w:r>
               <w:t>StringList</w:t>
             </w:r>
+            <w:proofErr w:type="spellEnd"/>
           </w:p>
         </w:tc>
       </w:tr>
@@ -4937,9 +5234,11 @@
             <w:hideMark/>
           </w:tcPr>
           <w:p>
+            <w:proofErr w:type="spellStart"/>
             <w:r>
               <w:t>LiteralHexFormat</w:t>
             </w:r>
+            <w:proofErr w:type="spellEnd"/>
           </w:p>
         </w:tc>
         <w:tc>
@@ -4953,14 +5252,32 @@
               <w:cnfStyle w:val="000000000000" w:firstRow="0" w:lastRow="0" w:firstColumn="0" w:lastColumn="0" w:oddVBand="0" w:evenVBand="0" w:oddHBand="0" w:evenHBand="0" w:firstRowFirstColumn="0" w:firstRowLastColumn="0" w:lastRowFirstColumn="0" w:lastRowLastColumn="0"/>
             </w:pPr>
             <w:r>
-              <w:t>0xnnnn 0Xnnnn</w:t>
-            </w:r>
+              <w:t xml:space="preserve">0xnnnn </w:t>
+            </w:r>
+            <w:proofErr w:type="spellStart"/>
+            <w:r>
+              <w:t>0Xnnnn</w:t>
+            </w:r>
+            <w:proofErr w:type="spellEnd"/>
             <w:r>
               <w:t xml:space="preserve"> </w:t>
             </w:r>
             <w:r>
-              <w:t>#nnnn nnnnh nnnnH</w:t>
-            </w:r>
+              <w:t xml:space="preserve">#nnnn </w:t>
+            </w:r>
+            <w:proofErr w:type="spellStart"/>
+            <w:r>
+              <w:t>nnnnh</w:t>
+            </w:r>
+            <w:proofErr w:type="spellEnd"/>
+            <w:r>
+              <w:t xml:space="preserve"> </w:t>
+            </w:r>
+            <w:proofErr w:type="spellStart"/>
+            <w:r>
+              <w:t>nnnnH</w:t>
+            </w:r>
+            <w:proofErr w:type="spellEnd"/>
           </w:p>
         </w:tc>
         <w:tc>
@@ -4973,9 +5290,11 @@
             <w:pPr>
               <w:cnfStyle w:val="000000000000" w:firstRow="0" w:lastRow="0" w:firstColumn="0" w:lastColumn="0" w:oddVBand="0" w:evenVBand="0" w:oddHBand="0" w:evenHBand="0" w:firstRowFirstColumn="0" w:firstRowLastColumn="0" w:lastRowFirstColumn="0" w:lastRowLastColumn="0"/>
             </w:pPr>
+            <w:proofErr w:type="spellStart"/>
             <w:r>
               <w:t>StringList</w:t>
             </w:r>
+            <w:proofErr w:type="spellEnd"/>
           </w:p>
         </w:tc>
       </w:tr>
@@ -4992,9 +5311,11 @@
             <w:hideMark/>
           </w:tcPr>
           <w:p>
+            <w:proofErr w:type="spellStart"/>
             <w:r>
               <w:t>LiteralOctalFormat</w:t>
             </w:r>
+            <w:proofErr w:type="spellEnd"/>
           </w:p>
         </w:tc>
         <w:tc>
@@ -5007,9 +5328,43 @@
             <w:pPr>
               <w:cnfStyle w:val="000000100000" w:firstRow="0" w:lastRow="0" w:firstColumn="0" w:lastColumn="0" w:oddVBand="0" w:evenVBand="0" w:oddHBand="1" w:evenHBand="0" w:firstRowFirstColumn="0" w:firstRowLastColumn="0" w:lastRowFirstColumn="0" w:lastRowLastColumn="0"/>
             </w:pPr>
-            <w:r>
-              <w:t>nnnnO nnnno nnnnQ nnnnq 0onnnn 0Onnnn</w:t>
-            </w:r>
+            <w:proofErr w:type="spellStart"/>
+            <w:r>
+              <w:t>nnnnO</w:t>
+            </w:r>
+            <w:proofErr w:type="spellEnd"/>
+            <w:r>
+              <w:t xml:space="preserve"> </w:t>
+            </w:r>
+            <w:proofErr w:type="spellStart"/>
+            <w:r>
+              <w:t>nnnno</w:t>
+            </w:r>
+            <w:proofErr w:type="spellEnd"/>
+            <w:r>
+              <w:t xml:space="preserve"> </w:t>
+            </w:r>
+            <w:proofErr w:type="spellStart"/>
+            <w:r>
+              <w:t>nnnnQ</w:t>
+            </w:r>
+            <w:proofErr w:type="spellEnd"/>
+            <w:r>
+              <w:t xml:space="preserve"> </w:t>
+            </w:r>
+            <w:proofErr w:type="spellStart"/>
+            <w:r>
+              <w:t>nnnnq</w:t>
+            </w:r>
+            <w:proofErr w:type="spellEnd"/>
+            <w:r>
+              <w:t xml:space="preserve"> 0onnnn </w:t>
+            </w:r>
+            <w:proofErr w:type="spellStart"/>
+            <w:r>
+              <w:t>0Onnnn</w:t>
+            </w:r>
+            <w:proofErr w:type="spellEnd"/>
           </w:p>
         </w:tc>
         <w:tc>
@@ -5022,9 +5377,11 @@
             <w:pPr>
               <w:cnfStyle w:val="000000100000" w:firstRow="0" w:lastRow="0" w:firstColumn="0" w:lastColumn="0" w:oddVBand="0" w:evenVBand="0" w:oddHBand="1" w:evenHBand="0" w:firstRowFirstColumn="0" w:firstRowLastColumn="0" w:lastRowFirstColumn="0" w:lastRowLastColumn="0"/>
             </w:pPr>
+            <w:proofErr w:type="spellStart"/>
             <w:r>
               <w:t>StringList</w:t>
             </w:r>
+            <w:proofErr w:type="spellEnd"/>
           </w:p>
         </w:tc>
       </w:tr>
@@ -5040,9 +5397,11 @@
             <w:hideMark/>
           </w:tcPr>
           <w:p>
+            <w:proofErr w:type="spellStart"/>
             <w:r>
               <w:t>MacroLabelPrefixG</w:t>
             </w:r>
+            <w:proofErr w:type="spellEnd"/>
           </w:p>
         </w:tc>
         <w:tc>
@@ -5089,9 +5448,11 @@
             <w:hideMark/>
           </w:tcPr>
           <w:p>
+            <w:proofErr w:type="spellStart"/>
             <w:r>
               <w:t>MacroLabelPrefixL</w:t>
             </w:r>
+            <w:proofErr w:type="spellEnd"/>
           </w:p>
         </w:tc>
         <w:tc>
@@ -5137,9 +5498,11 @@
             <w:hideMark/>
           </w:tcPr>
           <w:p>
+            <w:proofErr w:type="spellStart"/>
             <w:r>
               <w:t>MacroLabelRule</w:t>
             </w:r>
+            <w:proofErr w:type="spellEnd"/>
           </w:p>
         </w:tc>
         <w:tc>
@@ -5186,9 +5549,11 @@
             <w:hideMark/>
           </w:tcPr>
           <w:p>
+            <w:proofErr w:type="spellStart"/>
             <w:r>
               <w:t>MacroParamPrefix</w:t>
             </w:r>
+            <w:proofErr w:type="spellEnd"/>
           </w:p>
         </w:tc>
         <w:tc>
@@ -5234,9 +5599,11 @@
             <w:hideMark/>
           </w:tcPr>
           <w:p>
+            <w:proofErr w:type="spellStart"/>
             <w:r>
               <w:t>MacroParamUse</w:t>
             </w:r>
+            <w:proofErr w:type="spellEnd"/>
           </w:p>
         </w:tc>
         <w:tc>
@@ -5283,9 +5650,11 @@
             <w:hideMark/>
           </w:tcPr>
           <w:p>
+            <w:proofErr w:type="spellStart"/>
             <w:r>
               <w:t>OpBinaryAdd</w:t>
             </w:r>
+            <w:proofErr w:type="spellEnd"/>
           </w:p>
         </w:tc>
         <w:tc>
@@ -5313,9 +5682,11 @@
             <w:pPr>
               <w:cnfStyle w:val="000000100000" w:firstRow="0" w:lastRow="0" w:firstColumn="0" w:lastColumn="0" w:oddVBand="0" w:evenVBand="0" w:oddHBand="1" w:evenHBand="0" w:firstRowFirstColumn="0" w:firstRowLastColumn="0" w:lastRowFirstColumn="0" w:lastRowLastColumn="0"/>
             </w:pPr>
+            <w:proofErr w:type="spellStart"/>
             <w:r>
               <w:t>StringListOp</w:t>
             </w:r>
+            <w:proofErr w:type="spellEnd"/>
           </w:p>
         </w:tc>
       </w:tr>
@@ -5331,9 +5702,11 @@
             <w:hideMark/>
           </w:tcPr>
           <w:p>
+            <w:proofErr w:type="spellStart"/>
             <w:r>
               <w:t>OpBinaryDivide</w:t>
             </w:r>
+            <w:proofErr w:type="spellEnd"/>
           </w:p>
         </w:tc>
         <w:tc>
@@ -5361,9 +5734,11 @@
             <w:pPr>
               <w:cnfStyle w:val="000000000000" w:firstRow="0" w:lastRow="0" w:firstColumn="0" w:lastColumn="0" w:oddVBand="0" w:evenVBand="0" w:oddHBand="0" w:evenHBand="0" w:firstRowFirstColumn="0" w:firstRowLastColumn="0" w:lastRowFirstColumn="0" w:lastRowLastColumn="0"/>
             </w:pPr>
+            <w:proofErr w:type="spellStart"/>
             <w:r>
               <w:t>StringListOp</w:t>
             </w:r>
+            <w:proofErr w:type="spellEnd"/>
           </w:p>
         </w:tc>
       </w:tr>
@@ -5380,9 +5755,11 @@
             <w:hideMark/>
           </w:tcPr>
           <w:p>
+            <w:proofErr w:type="spellStart"/>
             <w:r>
               <w:t>OpBinaryMod</w:t>
             </w:r>
+            <w:proofErr w:type="spellEnd"/>
           </w:p>
         </w:tc>
         <w:tc>
@@ -5410,9 +5787,11 @@
             <w:pPr>
               <w:cnfStyle w:val="000000100000" w:firstRow="0" w:lastRow="0" w:firstColumn="0" w:lastColumn="0" w:oddVBand="0" w:evenVBand="0" w:oddHBand="1" w:evenHBand="0" w:firstRowFirstColumn="0" w:firstRowLastColumn="0" w:lastRowFirstColumn="0" w:lastRowLastColumn="0"/>
             </w:pPr>
+            <w:proofErr w:type="spellStart"/>
             <w:r>
               <w:t>StringListOp</w:t>
             </w:r>
+            <w:proofErr w:type="spellEnd"/>
           </w:p>
         </w:tc>
       </w:tr>
@@ -5428,9 +5807,11 @@
             <w:hideMark/>
           </w:tcPr>
           <w:p>
+            <w:proofErr w:type="spellStart"/>
             <w:r>
               <w:t>OpBinaryMultiply</w:t>
             </w:r>
+            <w:proofErr w:type="spellEnd"/>
           </w:p>
         </w:tc>
         <w:tc>
@@ -5458,9 +5839,11 @@
             <w:pPr>
               <w:cnfStyle w:val="000000000000" w:firstRow="0" w:lastRow="0" w:firstColumn="0" w:lastColumn="0" w:oddVBand="0" w:evenVBand="0" w:oddHBand="0" w:evenHBand="0" w:firstRowFirstColumn="0" w:firstRowLastColumn="0" w:lastRowFirstColumn="0" w:lastRowLastColumn="0"/>
             </w:pPr>
+            <w:proofErr w:type="spellStart"/>
             <w:r>
               <w:t>StringListOp</w:t>
             </w:r>
+            <w:proofErr w:type="spellEnd"/>
           </w:p>
         </w:tc>
       </w:tr>
@@ -5477,9 +5860,11 @@
             <w:hideMark/>
           </w:tcPr>
           <w:p>
+            <w:proofErr w:type="spellStart"/>
             <w:r>
               <w:t>OpBinaryShl</w:t>
             </w:r>
+            <w:proofErr w:type="spellEnd"/>
           </w:p>
         </w:tc>
         <w:tc>
@@ -5507,9 +5892,11 @@
             <w:pPr>
               <w:cnfStyle w:val="000000100000" w:firstRow="0" w:lastRow="0" w:firstColumn="0" w:lastColumn="0" w:oddVBand="0" w:evenVBand="0" w:oddHBand="1" w:evenHBand="0" w:firstRowFirstColumn="0" w:firstRowLastColumn="0" w:lastRowFirstColumn="0" w:lastRowLastColumn="0"/>
             </w:pPr>
+            <w:proofErr w:type="spellStart"/>
             <w:r>
               <w:t>StringListOp</w:t>
             </w:r>
+            <w:proofErr w:type="spellEnd"/>
           </w:p>
         </w:tc>
       </w:tr>
@@ -5525,9 +5912,11 @@
             <w:hideMark/>
           </w:tcPr>
           <w:p>
+            <w:proofErr w:type="spellStart"/>
             <w:r>
               <w:t>OpBinaryShr</w:t>
             </w:r>
+            <w:proofErr w:type="spellEnd"/>
           </w:p>
         </w:tc>
         <w:tc>
@@ -5555,9 +5944,11 @@
             <w:pPr>
               <w:cnfStyle w:val="000000000000" w:firstRow="0" w:lastRow="0" w:firstColumn="0" w:lastColumn="0" w:oddVBand="0" w:evenVBand="0" w:oddHBand="0" w:evenHBand="0" w:firstRowFirstColumn="0" w:firstRowLastColumn="0" w:lastRowFirstColumn="0" w:lastRowLastColumn="0"/>
             </w:pPr>
+            <w:proofErr w:type="spellStart"/>
             <w:r>
               <w:t>StringListOp</w:t>
             </w:r>
+            <w:proofErr w:type="spellEnd"/>
           </w:p>
         </w:tc>
       </w:tr>
@@ -5574,9 +5965,11 @@
             <w:hideMark/>
           </w:tcPr>
           <w:p>
+            <w:proofErr w:type="spellStart"/>
             <w:r>
               <w:t>OpBinarySubtract</w:t>
             </w:r>
+            <w:proofErr w:type="spellEnd"/>
           </w:p>
         </w:tc>
         <w:tc>
@@ -5604,9 +5997,11 @@
             <w:pPr>
               <w:cnfStyle w:val="000000100000" w:firstRow="0" w:lastRow="0" w:firstColumn="0" w:lastColumn="0" w:oddVBand="0" w:evenVBand="0" w:oddHBand="1" w:evenHBand="0" w:firstRowFirstColumn="0" w:firstRowLastColumn="0" w:lastRowFirstColumn="0" w:lastRowLastColumn="0"/>
             </w:pPr>
+            <w:proofErr w:type="spellStart"/>
             <w:r>
               <w:t>StringListOp</w:t>
             </w:r>
+            <w:proofErr w:type="spellEnd"/>
           </w:p>
         </w:tc>
       </w:tr>
@@ -5622,9 +6017,11 @@
             <w:hideMark/>
           </w:tcPr>
           <w:p>
+            <w:proofErr w:type="spellStart"/>
             <w:r>
               <w:t>OpBitwiseAnd</w:t>
             </w:r>
+            <w:proofErr w:type="spellEnd"/>
           </w:p>
         </w:tc>
         <w:tc>
@@ -5652,9 +6049,11 @@
             <w:pPr>
               <w:cnfStyle w:val="000000000000" w:firstRow="0" w:lastRow="0" w:firstColumn="0" w:lastColumn="0" w:oddVBand="0" w:evenVBand="0" w:oddHBand="0" w:evenHBand="0" w:firstRowFirstColumn="0" w:firstRowLastColumn="0" w:lastRowFirstColumn="0" w:lastRowLastColumn="0"/>
             </w:pPr>
+            <w:proofErr w:type="spellStart"/>
             <w:r>
               <w:t>StringListOp</w:t>
             </w:r>
+            <w:proofErr w:type="spellEnd"/>
           </w:p>
         </w:tc>
       </w:tr>
@@ -5671,9 +6070,11 @@
             <w:hideMark/>
           </w:tcPr>
           <w:p>
+            <w:proofErr w:type="spellStart"/>
             <w:r>
               <w:t>OpBitwiseOr</w:t>
             </w:r>
+            <w:proofErr w:type="spellEnd"/>
           </w:p>
         </w:tc>
         <w:tc>
@@ -5701,9 +6102,11 @@
             <w:pPr>
               <w:cnfStyle w:val="000000100000" w:firstRow="0" w:lastRow="0" w:firstColumn="0" w:lastColumn="0" w:oddVBand="0" w:evenVBand="0" w:oddHBand="1" w:evenHBand="0" w:firstRowFirstColumn="0" w:firstRowLastColumn="0" w:lastRowFirstColumn="0" w:lastRowLastColumn="0"/>
             </w:pPr>
+            <w:proofErr w:type="spellStart"/>
             <w:r>
               <w:t>StringListOp</w:t>
             </w:r>
+            <w:proofErr w:type="spellEnd"/>
           </w:p>
         </w:tc>
       </w:tr>
@@ -5719,9 +6122,11 @@
             <w:hideMark/>
           </w:tcPr>
           <w:p>
+            <w:proofErr w:type="spellStart"/>
             <w:r>
               <w:t>OpBitwiseXor</w:t>
             </w:r>
+            <w:proofErr w:type="spellEnd"/>
           </w:p>
         </w:tc>
         <w:tc>
@@ -5749,9 +6154,11 @@
             <w:pPr>
               <w:cnfStyle w:val="000000000000" w:firstRow="0" w:lastRow="0" w:firstColumn="0" w:lastColumn="0" w:oddVBand="0" w:evenVBand="0" w:oddHBand="0" w:evenHBand="0" w:firstRowFirstColumn="0" w:firstRowLastColumn="0" w:lastRowFirstColumn="0" w:lastRowLastColumn="0"/>
             </w:pPr>
+            <w:proofErr w:type="spellStart"/>
             <w:r>
               <w:t>StringListOp</w:t>
             </w:r>
+            <w:proofErr w:type="spellEnd"/>
           </w:p>
         </w:tc>
       </w:tr>
@@ -5768,9 +6175,11 @@
             <w:hideMark/>
           </w:tcPr>
           <w:p>
+            <w:proofErr w:type="spellStart"/>
             <w:r>
               <w:t>OpBracketClose</w:t>
             </w:r>
+            <w:proofErr w:type="spellEnd"/>
           </w:p>
         </w:tc>
         <w:tc>
@@ -5798,9 +6207,11 @@
             <w:pPr>
               <w:cnfStyle w:val="000000100000" w:firstRow="0" w:lastRow="0" w:firstColumn="0" w:lastColumn="0" w:oddVBand="0" w:evenVBand="0" w:oddHBand="1" w:evenHBand="0" w:firstRowFirstColumn="0" w:firstRowLastColumn="0" w:lastRowFirstColumn="0" w:lastRowLastColumn="0"/>
             </w:pPr>
+            <w:proofErr w:type="spellStart"/>
             <w:r>
               <w:t>StringListOp</w:t>
             </w:r>
+            <w:proofErr w:type="spellEnd"/>
           </w:p>
         </w:tc>
       </w:tr>
@@ -5816,9 +6227,11 @@
             <w:hideMark/>
           </w:tcPr>
           <w:p>
+            <w:proofErr w:type="spellStart"/>
             <w:r>
               <w:t>OpBracketOpen</w:t>
             </w:r>
+            <w:proofErr w:type="spellEnd"/>
           </w:p>
         </w:tc>
         <w:tc>
@@ -5831,8 +6244,13 @@
             <w:pPr>
               <w:cnfStyle w:val="000000000000" w:firstRow="0" w:lastRow="0" w:firstColumn="0" w:lastColumn="0" w:oddVBand="0" w:evenVBand="0" w:oddHBand="0" w:evenHBand="0" w:firstRowFirstColumn="0" w:firstRowLastColumn="0" w:lastRowFirstColumn="0" w:lastRowLastColumn="0"/>
             </w:pPr>
-            <w:r>
-              <w:t>( [1]</w:t>
+            <w:proofErr w:type="gramStart"/>
+            <w:r>
+              <w:t>( [</w:t>
+            </w:r>
+            <w:proofErr w:type="gramEnd"/>
+            <w:r>
+              <w:t>1]</w:t>
             </w:r>
           </w:p>
         </w:tc>
@@ -5846,9 +6264,11 @@
             <w:pPr>
               <w:cnfStyle w:val="000000000000" w:firstRow="0" w:lastRow="0" w:firstColumn="0" w:lastColumn="0" w:oddVBand="0" w:evenVBand="0" w:oddHBand="0" w:evenHBand="0" w:firstRowFirstColumn="0" w:firstRowLastColumn="0" w:lastRowFirstColumn="0" w:lastRowLastColumn="0"/>
             </w:pPr>
+            <w:proofErr w:type="spellStart"/>
             <w:r>
               <w:t>StringListOp</w:t>
             </w:r>
+            <w:proofErr w:type="spellEnd"/>
           </w:p>
         </w:tc>
       </w:tr>
@@ -5865,9 +6285,11 @@
             <w:hideMark/>
           </w:tcPr>
           <w:p>
+            <w:proofErr w:type="spellStart"/>
             <w:r>
               <w:t>OpcodeSquareRule</w:t>
             </w:r>
+            <w:proofErr w:type="spellEnd"/>
           </w:p>
         </w:tc>
         <w:tc>
@@ -5913,9 +6335,11 @@
             <w:hideMark/>
           </w:tcPr>
           <w:p>
+            <w:proofErr w:type="spellStart"/>
             <w:r>
               <w:t>OpCompEqual</w:t>
             </w:r>
+            <w:proofErr w:type="spellEnd"/>
           </w:p>
         </w:tc>
         <w:tc>
@@ -5943,9 +6367,11 @@
             <w:pPr>
               <w:cnfStyle w:val="000000000000" w:firstRow="0" w:lastRow="0" w:firstColumn="0" w:lastColumn="0" w:oddVBand="0" w:evenVBand="0" w:oddHBand="0" w:evenHBand="0" w:firstRowFirstColumn="0" w:firstRowLastColumn="0" w:lastRowFirstColumn="0" w:lastRowLastColumn="0"/>
             </w:pPr>
+            <w:proofErr w:type="spellStart"/>
             <w:r>
               <w:t>StringListOp</w:t>
             </w:r>
+            <w:proofErr w:type="spellEnd"/>
           </w:p>
         </w:tc>
       </w:tr>
@@ -5962,9 +6388,11 @@
             <w:hideMark/>
           </w:tcPr>
           <w:p>
+            <w:proofErr w:type="spellStart"/>
             <w:r>
               <w:t>OpCompGreater</w:t>
             </w:r>
+            <w:proofErr w:type="spellEnd"/>
           </w:p>
         </w:tc>
         <w:tc>
@@ -5992,9 +6420,11 @@
             <w:pPr>
               <w:cnfStyle w:val="000000100000" w:firstRow="0" w:lastRow="0" w:firstColumn="0" w:lastColumn="0" w:oddVBand="0" w:evenVBand="0" w:oddHBand="1" w:evenHBand="0" w:firstRowFirstColumn="0" w:firstRowLastColumn="0" w:lastRowFirstColumn="0" w:lastRowLastColumn="0"/>
             </w:pPr>
+            <w:proofErr w:type="spellStart"/>
             <w:r>
               <w:t>StringListOp</w:t>
             </w:r>
+            <w:proofErr w:type="spellEnd"/>
           </w:p>
         </w:tc>
       </w:tr>
@@ -6010,9 +6440,11 @@
             <w:hideMark/>
           </w:tcPr>
           <w:p>
+            <w:proofErr w:type="spellStart"/>
             <w:r>
               <w:t>OpCompGreaterEqual</w:t>
             </w:r>
+            <w:proofErr w:type="spellEnd"/>
           </w:p>
         </w:tc>
         <w:tc>
@@ -6040,9 +6472,11 @@
             <w:pPr>
               <w:cnfStyle w:val="000000000000" w:firstRow="0" w:lastRow="0" w:firstColumn="0" w:lastColumn="0" w:oddVBand="0" w:evenVBand="0" w:oddHBand="0" w:evenHBand="0" w:firstRowFirstColumn="0" w:firstRowLastColumn="0" w:lastRowFirstColumn="0" w:lastRowLastColumn="0"/>
             </w:pPr>
+            <w:proofErr w:type="spellStart"/>
             <w:r>
               <w:t>StringListOp</w:t>
             </w:r>
+            <w:proofErr w:type="spellEnd"/>
           </w:p>
         </w:tc>
       </w:tr>
@@ -6059,9 +6493,11 @@
             <w:hideMark/>
           </w:tcPr>
           <w:p>
+            <w:proofErr w:type="spellStart"/>
             <w:r>
               <w:t>OpCompLess</w:t>
             </w:r>
+            <w:proofErr w:type="spellEnd"/>
           </w:p>
         </w:tc>
         <w:tc>
@@ -6089,9 +6525,11 @@
             <w:pPr>
               <w:cnfStyle w:val="000000100000" w:firstRow="0" w:lastRow="0" w:firstColumn="0" w:lastColumn="0" w:oddVBand="0" w:evenVBand="0" w:oddHBand="1" w:evenHBand="0" w:firstRowFirstColumn="0" w:firstRowLastColumn="0" w:lastRowFirstColumn="0" w:lastRowLastColumn="0"/>
             </w:pPr>
+            <w:proofErr w:type="spellStart"/>
             <w:r>
               <w:t>StringListOp</w:t>
             </w:r>
+            <w:proofErr w:type="spellEnd"/>
           </w:p>
         </w:tc>
       </w:tr>
@@ -6107,9 +6545,11 @@
             <w:hideMark/>
           </w:tcPr>
           <w:p>
+            <w:proofErr w:type="spellStart"/>
             <w:r>
               <w:t>OpCompLessEqual</w:t>
             </w:r>
+            <w:proofErr w:type="spellEnd"/>
           </w:p>
         </w:tc>
         <w:tc>
@@ -6137,9 +6577,11 @@
             <w:pPr>
               <w:cnfStyle w:val="000000000000" w:firstRow="0" w:lastRow="0" w:firstColumn="0" w:lastColumn="0" w:oddVBand="0" w:evenVBand="0" w:oddHBand="0" w:evenHBand="0" w:firstRowFirstColumn="0" w:firstRowLastColumn="0" w:lastRowFirstColumn="0" w:lastRowLastColumn="0"/>
             </w:pPr>
+            <w:proofErr w:type="spellStart"/>
             <w:r>
               <w:t>StringListOp</w:t>
             </w:r>
+            <w:proofErr w:type="spellEnd"/>
           </w:p>
         </w:tc>
       </w:tr>
@@ -6156,10 +6598,12 @@
             <w:hideMark/>
           </w:tcPr>
           <w:p>
+            <w:proofErr w:type="spellStart"/>
             <w:r>
               <w:lastRenderedPageBreak/>
               <w:t>OpCompUnequal</w:t>
             </w:r>
+            <w:proofErr w:type="spellEnd"/>
           </w:p>
         </w:tc>
         <w:tc>
@@ -6173,7 +6617,15 @@
               <w:cnfStyle w:val="000000100000" w:firstRow="0" w:lastRow="0" w:firstColumn="0" w:lastColumn="0" w:oddVBand="0" w:evenVBand="0" w:oddHBand="1" w:evenHBand="0" w:firstRowFirstColumn="0" w:firstRowLastColumn="0" w:lastRowFirstColumn="0" w:lastRowLastColumn="0"/>
             </w:pPr>
             <w:r>
-              <w:t>&lt;&gt; != [6]</w:t>
+              <w:t>&lt;</w:t>
+            </w:r>
+            <w:proofErr w:type="gramStart"/>
+            <w:r>
+              <w:t>&gt; !</w:t>
+            </w:r>
+            <w:proofErr w:type="gramEnd"/>
+            <w:r>
+              <w:t>= [6]</w:t>
             </w:r>
           </w:p>
         </w:tc>
@@ -6187,9 +6639,11 @@
             <w:pPr>
               <w:cnfStyle w:val="000000100000" w:firstRow="0" w:lastRow="0" w:firstColumn="0" w:lastColumn="0" w:oddVBand="0" w:evenVBand="0" w:oddHBand="1" w:evenHBand="0" w:firstRowFirstColumn="0" w:firstRowLastColumn="0" w:lastRowFirstColumn="0" w:lastRowLastColumn="0"/>
             </w:pPr>
+            <w:proofErr w:type="spellStart"/>
             <w:r>
               <w:t>StringListOp</w:t>
             </w:r>
+            <w:proofErr w:type="spellEnd"/>
           </w:p>
         </w:tc>
       </w:tr>
@@ -6205,9 +6659,11 @@
             <w:hideMark/>
           </w:tcPr>
           <w:p>
+            <w:proofErr w:type="spellStart"/>
             <w:r>
               <w:t>OpLogicalAnd</w:t>
             </w:r>
+            <w:proofErr w:type="spellEnd"/>
           </w:p>
         </w:tc>
         <w:tc>
@@ -6235,9 +6691,11 @@
             <w:pPr>
               <w:cnfStyle w:val="000000000000" w:firstRow="0" w:lastRow="0" w:firstColumn="0" w:lastColumn="0" w:oddVBand="0" w:evenVBand="0" w:oddHBand="0" w:evenHBand="0" w:firstRowFirstColumn="0" w:firstRowLastColumn="0" w:lastRowFirstColumn="0" w:lastRowLastColumn="0"/>
             </w:pPr>
+            <w:proofErr w:type="spellStart"/>
             <w:r>
               <w:t>StringListOp</w:t>
             </w:r>
+            <w:proofErr w:type="spellEnd"/>
           </w:p>
         </w:tc>
       </w:tr>
@@ -6254,9 +6712,11 @@
             <w:hideMark/>
           </w:tcPr>
           <w:p>
+            <w:proofErr w:type="spellStart"/>
             <w:r>
               <w:t>OpLogicalOr</w:t>
             </w:r>
+            <w:proofErr w:type="spellEnd"/>
           </w:p>
         </w:tc>
         <w:tc>
@@ -6284,9 +6744,11 @@
             <w:pPr>
               <w:cnfStyle w:val="000000100000" w:firstRow="0" w:lastRow="0" w:firstColumn="0" w:lastColumn="0" w:oddVBand="0" w:evenVBand="0" w:oddHBand="1" w:evenHBand="0" w:firstRowFirstColumn="0" w:firstRowLastColumn="0" w:lastRowFirstColumn="0" w:lastRowLastColumn="0"/>
             </w:pPr>
+            <w:proofErr w:type="spellStart"/>
             <w:r>
               <w:t>StringListOp</w:t>
             </w:r>
+            <w:proofErr w:type="spellEnd"/>
           </w:p>
         </w:tc>
       </w:tr>
@@ -6302,9 +6764,11 @@
             <w:hideMark/>
           </w:tcPr>
           <w:p>
+            <w:proofErr w:type="spellStart"/>
             <w:r>
               <w:t>OpLogicalXor</w:t>
             </w:r>
+            <w:proofErr w:type="spellEnd"/>
           </w:p>
         </w:tc>
         <w:tc>
@@ -6332,9 +6796,11 @@
             <w:pPr>
               <w:cnfStyle w:val="000000000000" w:firstRow="0" w:lastRow="0" w:firstColumn="0" w:lastColumn="0" w:oddVBand="0" w:evenVBand="0" w:oddHBand="0" w:evenHBand="0" w:firstRowFirstColumn="0" w:firstRowLastColumn="0" w:lastRowFirstColumn="0" w:lastRowLastColumn="0"/>
             </w:pPr>
+            <w:proofErr w:type="spellStart"/>
             <w:r>
               <w:t>StringListOp</w:t>
             </w:r>
+            <w:proofErr w:type="spellEnd"/>
           </w:p>
         </w:tc>
       </w:tr>
@@ -6351,9 +6817,11 @@
             <w:hideMark/>
           </w:tcPr>
           <w:p>
+            <w:proofErr w:type="spellStart"/>
             <w:r>
               <w:t>OpUnaryMinus</w:t>
             </w:r>
+            <w:proofErr w:type="spellEnd"/>
           </w:p>
         </w:tc>
         <w:tc>
@@ -6381,9 +6849,11 @@
             <w:pPr>
               <w:cnfStyle w:val="000000100000" w:firstRow="0" w:lastRow="0" w:firstColumn="0" w:lastColumn="0" w:oddVBand="0" w:evenVBand="0" w:oddHBand="1" w:evenHBand="0" w:firstRowFirstColumn="0" w:firstRowLastColumn="0" w:lastRowFirstColumn="0" w:lastRowLastColumn="0"/>
             </w:pPr>
+            <w:proofErr w:type="spellStart"/>
             <w:r>
               <w:t>StringListOp</w:t>
             </w:r>
+            <w:proofErr w:type="spellEnd"/>
           </w:p>
         </w:tc>
       </w:tr>
@@ -6399,9 +6869,11 @@
             <w:hideMark/>
           </w:tcPr>
           <w:p>
+            <w:proofErr w:type="spellStart"/>
             <w:r>
               <w:t>OpUnaryNot</w:t>
             </w:r>
+            <w:proofErr w:type="spellEnd"/>
           </w:p>
         </w:tc>
         <w:tc>
@@ -6429,9 +6901,11 @@
             <w:pPr>
               <w:cnfStyle w:val="000000000000" w:firstRow="0" w:lastRow="0" w:firstColumn="0" w:lastColumn="0" w:oddVBand="0" w:evenVBand="0" w:oddHBand="0" w:evenHBand="0" w:firstRowFirstColumn="0" w:firstRowLastColumn="0" w:lastRowFirstColumn="0" w:lastRowLastColumn="0"/>
             </w:pPr>
+            <w:proofErr w:type="spellStart"/>
             <w:r>
               <w:t>StringListOp</w:t>
             </w:r>
+            <w:proofErr w:type="spellEnd"/>
           </w:p>
         </w:tc>
       </w:tr>
@@ -6448,9 +6922,11 @@
             <w:hideMark/>
           </w:tcPr>
           <w:p>
+            <w:proofErr w:type="spellStart"/>
             <w:r>
               <w:t>OpUnaryPlus</w:t>
             </w:r>
+            <w:proofErr w:type="spellEnd"/>
           </w:p>
         </w:tc>
         <w:tc>
@@ -6478,9 +6954,11 @@
             <w:pPr>
               <w:cnfStyle w:val="000000100000" w:firstRow="0" w:lastRow="0" w:firstColumn="0" w:lastColumn="0" w:oddVBand="0" w:evenVBand="0" w:oddHBand="1" w:evenHBand="0" w:firstRowFirstColumn="0" w:firstRowLastColumn="0" w:lastRowFirstColumn="0" w:lastRowLastColumn="0"/>
             </w:pPr>
+            <w:proofErr w:type="spellStart"/>
             <w:r>
               <w:t>StringListOp</w:t>
             </w:r>
+            <w:proofErr w:type="spellEnd"/>
           </w:p>
         </w:tc>
       </w:tr>
@@ -6496,9 +6974,11 @@
             <w:hideMark/>
           </w:tcPr>
           <w:p>
+            <w:proofErr w:type="spellStart"/>
             <w:r>
               <w:t>OpUnaryResult</w:t>
             </w:r>
+            <w:proofErr w:type="spellEnd"/>
           </w:p>
         </w:tc>
         <w:tc>
@@ -6526,9 +7006,11 @@
             <w:pPr>
               <w:cnfStyle w:val="000000000000" w:firstRow="0" w:lastRow="0" w:firstColumn="0" w:lastColumn="0" w:oddVBand="0" w:evenVBand="0" w:oddHBand="0" w:evenHBand="0" w:firstRowFirstColumn="0" w:firstRowLastColumn="0" w:lastRowFirstColumn="0" w:lastRowLastColumn="0"/>
             </w:pPr>
+            <w:proofErr w:type="spellStart"/>
             <w:r>
               <w:t>StringListOp</w:t>
             </w:r>
+            <w:proofErr w:type="spellEnd"/>
           </w:p>
         </w:tc>
       </w:tr>
@@ -6545,9 +7027,11 @@
             <w:hideMark/>
           </w:tcPr>
           <w:p>
+            <w:proofErr w:type="spellStart"/>
             <w:r>
               <w:t>ParserInterfldAllowed</w:t>
             </w:r>
+            <w:proofErr w:type="spellEnd"/>
           </w:p>
         </w:tc>
         <w:tc>
@@ -6575,9 +7059,11 @@
             <w:pPr>
               <w:cnfStyle w:val="000000100000" w:firstRow="0" w:lastRow="0" w:firstColumn="0" w:lastColumn="0" w:oddVBand="0" w:evenVBand="0" w:oddHBand="1" w:evenHBand="0" w:firstRowFirstColumn="0" w:firstRowLastColumn="0" w:lastRowFirstColumn="0" w:lastRowLastColumn="0"/>
             </w:pPr>
+            <w:proofErr w:type="spellStart"/>
             <w:r>
               <w:t>CharSet</w:t>
             </w:r>
+            <w:proofErr w:type="spellEnd"/>
           </w:p>
         </w:tc>
       </w:tr>
@@ -6593,9 +7079,11 @@
             <w:hideMark/>
           </w:tcPr>
           <w:p>
+            <w:proofErr w:type="spellStart"/>
             <w:r>
               <w:t>ParserInterfldMandated</w:t>
             </w:r>
+            <w:proofErr w:type="spellEnd"/>
           </w:p>
         </w:tc>
         <w:tc>
@@ -6609,8 +7097,13 @@
               <w:cnfStyle w:val="000000000000" w:firstRow="0" w:lastRow="0" w:firstColumn="0" w:lastColumn="0" w:oddVBand="0" w:evenVBand="0" w:oddHBand="0" w:evenHBand="0" w:firstRowFirstColumn="0" w:firstRowLastColumn="0" w:lastRowFirstColumn="0" w:lastRowLastColumn="0"/>
             </w:pPr>
             <w:r>
-              <w:t>[/t ]</w:t>
-            </w:r>
+              <w:t>[/</w:t>
+            </w:r>
+            <w:proofErr w:type="gramStart"/>
+            <w:r>
+              <w:t>t ]</w:t>
+            </w:r>
+            <w:proofErr w:type="gramEnd"/>
           </w:p>
         </w:tc>
         <w:tc>
@@ -6623,9 +7116,11 @@
             <w:pPr>
               <w:cnfStyle w:val="000000000000" w:firstRow="0" w:lastRow="0" w:firstColumn="0" w:lastColumn="0" w:oddVBand="0" w:evenVBand="0" w:oddHBand="0" w:evenHBand="0" w:firstRowFirstColumn="0" w:firstRowLastColumn="0" w:lastRowFirstColumn="0" w:lastRowLastColumn="0"/>
             </w:pPr>
+            <w:proofErr w:type="spellStart"/>
             <w:r>
               <w:t>CharSet</w:t>
             </w:r>
+            <w:proofErr w:type="spellEnd"/>
           </w:p>
         </w:tc>
       </w:tr>
@@ -6642,9 +7137,11 @@
             <w:hideMark/>
           </w:tcPr>
           <w:p>
+            <w:proofErr w:type="spellStart"/>
             <w:r>
               <w:t>ParserInteropAllowed</w:t>
             </w:r>
+            <w:proofErr w:type="spellEnd"/>
           </w:p>
         </w:tc>
         <w:tc>
@@ -6658,8 +7155,13 @@
               <w:cnfStyle w:val="000000100000" w:firstRow="0" w:lastRow="0" w:firstColumn="0" w:lastColumn="0" w:oddVBand="0" w:evenVBand="0" w:oddHBand="1" w:evenHBand="0" w:firstRowFirstColumn="0" w:firstRowLastColumn="0" w:lastRowFirstColumn="0" w:lastRowLastColumn="0"/>
             </w:pPr>
             <w:r>
-              <w:t>[/t ]</w:t>
-            </w:r>
+              <w:t>[/</w:t>
+            </w:r>
+            <w:proofErr w:type="gramStart"/>
+            <w:r>
+              <w:t>t ]</w:t>
+            </w:r>
+            <w:proofErr w:type="gramEnd"/>
           </w:p>
         </w:tc>
         <w:tc>
@@ -6672,9 +7174,11 @@
             <w:pPr>
               <w:cnfStyle w:val="000000100000" w:firstRow="0" w:lastRow="0" w:firstColumn="0" w:lastColumn="0" w:oddVBand="0" w:evenVBand="0" w:oddHBand="1" w:evenHBand="0" w:firstRowFirstColumn="0" w:firstRowLastColumn="0" w:lastRowFirstColumn="0" w:lastRowLastColumn="0"/>
             </w:pPr>
+            <w:proofErr w:type="spellStart"/>
             <w:r>
               <w:t>CharSet</w:t>
             </w:r>
+            <w:proofErr w:type="spellEnd"/>
           </w:p>
         </w:tc>
       </w:tr>
@@ -6690,9 +7194,11 @@
             <w:hideMark/>
           </w:tcPr>
           <w:p>
+            <w:proofErr w:type="spellStart"/>
             <w:r>
               <w:t>ParserInteropMandated</w:t>
             </w:r>
+            <w:proofErr w:type="spellEnd"/>
           </w:p>
         </w:tc>
         <w:tc>
@@ -6720,9 +7226,11 @@
             <w:pPr>
               <w:cnfStyle w:val="000000000000" w:firstRow="0" w:lastRow="0" w:firstColumn="0" w:lastColumn="0" w:oddVBand="0" w:evenVBand="0" w:oddHBand="0" w:evenHBand="0" w:firstRowFirstColumn="0" w:firstRowLastColumn="0" w:lastRowFirstColumn="0" w:lastRowLastColumn="0"/>
             </w:pPr>
+            <w:proofErr w:type="spellStart"/>
             <w:r>
               <w:t>CharSet</w:t>
             </w:r>
+            <w:proofErr w:type="spellEnd"/>
           </w:p>
         </w:tc>
       </w:tr>
@@ -6739,9 +7247,11 @@
             <w:hideMark/>
           </w:tcPr>
           <w:p>
+            <w:proofErr w:type="spellStart"/>
             <w:r>
               <w:t>StringTerminator</w:t>
             </w:r>
+            <w:proofErr w:type="spellEnd"/>
           </w:p>
         </w:tc>
         <w:tc>
@@ -6769,9 +7279,11 @@
             <w:pPr>
               <w:cnfStyle w:val="000000100000" w:firstRow="0" w:lastRow="0" w:firstColumn="0" w:lastColumn="0" w:oddVBand="0" w:evenVBand="0" w:oddHBand="1" w:evenHBand="0" w:firstRowFirstColumn="0" w:firstRowLastColumn="0" w:lastRowFirstColumn="0" w:lastRowLastColumn="0"/>
             </w:pPr>
+            <w:proofErr w:type="spellStart"/>
             <w:r>
               <w:t>CharSet</w:t>
             </w:r>
+            <w:proofErr w:type="spellEnd"/>
           </w:p>
         </w:tc>
       </w:tr>
@@ -6836,9 +7348,11 @@
             <w:hideMark/>
           </w:tcPr>
           <w:p>
+            <w:proofErr w:type="spellStart"/>
             <w:r>
               <w:t>TokeniserTabSize</w:t>
             </w:r>
+            <w:proofErr w:type="spellEnd"/>
           </w:p>
         </w:tc>
         <w:tc>
@@ -6876,7 +7390,15 @@
     <w:p/>
     <w:p>
       <w:r>
-        <w:t>Some symbols such as “-“ may have both a unary operator and a binary operator role. In these situations, the input will initially be marked as “unary or binary” and during the parsing</w:t>
+        <w:t>Some symbols such as “</w:t>
+      </w:r>
+      <w:proofErr w:type="gramStart"/>
+      <w:r>
+        <w:t>-“ may</w:t>
+      </w:r>
+      <w:proofErr w:type="gramEnd"/>
+      <w:r>
+        <w:t xml:space="preserve"> have both a unary operator and a binary operator role. In these situations, the input will initially be marked as “unary or binary” and during the parsing</w:t>
       </w:r>
       <w:r>
         <w:t xml:space="preserve"> phase</w:t>
@@ -6888,7 +7410,15 @@
     <w:p/>
     <w:p>
       <w:r>
-        <w:t>In the following example, the first line the - sign is unary, whereas in the second line it is binary. If the operator appears where an expression is expected then it becomes unary:</w:t>
+        <w:t xml:space="preserve">In the following example, the first line the - sign is unary, whereas in the second line it is binary. If the operator appears where an expression is </w:t>
+      </w:r>
+      <w:proofErr w:type="gramStart"/>
+      <w:r>
+        <w:t>expected</w:t>
+      </w:r>
+      <w:proofErr w:type="gramEnd"/>
+      <w:r>
+        <w:t xml:space="preserve"> then it becomes unary:</w:t>
       </w:r>
     </w:p>
     <w:p/>
@@ -6946,7 +7476,15 @@
         <w:fldChar w:fldCharType="end"/>
       </w:r>
       <w:r>
-        <w:t xml:space="preserve"> for more details on how operators and precedences are dealt with</w:t>
+        <w:t xml:space="preserve"> for more details on how operators and </w:t>
+      </w:r>
+      <w:proofErr w:type="spellStart"/>
+      <w:r>
+        <w:t>precedences</w:t>
+      </w:r>
+      <w:proofErr w:type="spellEnd"/>
+      <w:r>
+        <w:t xml:space="preserve"> are dealt with</w:t>
       </w:r>
     </w:p>
     <w:p/>
@@ -6983,15 +7521,36 @@
         <w:pStyle w:val="Heading2"/>
       </w:pPr>
       <w:bookmarkStart w:id="8" w:name="_Toc112763957"/>
-      <w:r>
-        <w:t>CharSet Data Type</w:t>
+      <w:proofErr w:type="spellStart"/>
+      <w:r>
+        <w:t>CharSet</w:t>
+      </w:r>
+      <w:proofErr w:type="spellEnd"/>
+      <w:r>
+        <w:t xml:space="preserve"> Data Type</w:t>
       </w:r>
       <w:bookmarkEnd w:id="8"/>
     </w:p>
     <w:p/>
     <w:p>
       <w:r>
-        <w:t>The CharSet data type describes a selection of characters which can apply to the element. Each CharSet has a structure of:</w:t>
+        <w:t xml:space="preserve">The </w:t>
+      </w:r>
+      <w:proofErr w:type="spellStart"/>
+      <w:r>
+        <w:t>CharSet</w:t>
+      </w:r>
+      <w:proofErr w:type="spellEnd"/>
+      <w:r>
+        <w:t xml:space="preserve"> data type describes a selection of characters which can apply to the element. Each </w:t>
+      </w:r>
+      <w:proofErr w:type="spellStart"/>
+      <w:r>
+        <w:t>CharSet</w:t>
+      </w:r>
+      <w:proofErr w:type="spellEnd"/>
+      <w:r>
+        <w:t xml:space="preserve"> has a structure of:</w:t>
       </w:r>
     </w:p>
     <w:p/>
@@ -7000,7 +7559,15 @@
         <w:pStyle w:val="Code"/>
       </w:pPr>
       <w:r>
-        <w:t>“[“  atom*  “]”</w:t>
+        <w:t>“</w:t>
+      </w:r>
+      <w:proofErr w:type="gramStart"/>
+      <w:r>
+        <w:t xml:space="preserve">[“  </w:t>
+      </w:r>
+      <w:proofErr w:type="gramEnd"/>
+      <w:r>
+        <w:t>atom*  “]”</w:t>
       </w:r>
     </w:p>
     <w:p/>
@@ -7014,17 +7581,21 @@
       <w:pPr>
         <w:pStyle w:val="Code"/>
       </w:pPr>
+      <w:proofErr w:type="spellStart"/>
       <w:r>
         <w:t>chardef</w:t>
       </w:r>
+      <w:proofErr w:type="spellEnd"/>
     </w:p>
     <w:p>
       <w:pPr>
         <w:pStyle w:val="Code"/>
       </w:pPr>
+      <w:proofErr w:type="spellStart"/>
       <w:r>
         <w:t>chardef-chardef</w:t>
       </w:r>
+      <w:proofErr w:type="spellEnd"/>
     </w:p>
     <w:p/>
     <w:p>
@@ -7032,7 +7603,15 @@
         <w:t xml:space="preserve">Single character definitions or sequential ranges of characters can be represented by the above. </w:t>
       </w:r>
       <w:r>
-        <w:t>Each chardef can be one of:</w:t>
+        <w:t xml:space="preserve">Each </w:t>
+      </w:r>
+      <w:proofErr w:type="spellStart"/>
+      <w:r>
+        <w:t>chardef</w:t>
+      </w:r>
+      <w:proofErr w:type="spellEnd"/>
+      <w:r>
+        <w:t xml:space="preserve"> can be one of:</w:t>
       </w:r>
     </w:p>
     <w:p/>
@@ -7055,24 +7634,42 @@
         <w:t>\</w:t>
       </w:r>
       <w:r>
-        <w:t>” escape</w:t>
+        <w:t xml:space="preserve">” </w:t>
+      </w:r>
+      <w:proofErr w:type="spellStart"/>
+      <w:r>
+        <w:t>escape</w:t>
       </w:r>
       <w:r>
         <w:t>char</w:t>
       </w:r>
+      <w:proofErr w:type="spellEnd"/>
     </w:p>
     <w:p>
       <w:pPr>
         <w:pStyle w:val="Code"/>
       </w:pPr>
       <w:r>
-        <w:t>“\0” hexdigits</w:t>
-      </w:r>
+        <w:t xml:space="preserve">“\0” </w:t>
+      </w:r>
+      <w:proofErr w:type="spellStart"/>
+      <w:r>
+        <w:t>hexdigits</w:t>
+      </w:r>
+      <w:proofErr w:type="spellEnd"/>
     </w:p>
     <w:p/>
     <w:p>
       <w:r>
-        <w:t>Note the use of the backslash character as an escape prefix. Please note also that this escape character is fixed and is not altered by the EscapeCharacter element – the latter applies only to the operation of the assembler itself.</w:t>
+        <w:t xml:space="preserve">Note the use of the backslash character as an escape prefix. Please note also that this escape character is fixed and is not altered by the </w:t>
+      </w:r>
+      <w:proofErr w:type="spellStart"/>
+      <w:r>
+        <w:t>EscapeCharacter</w:t>
+      </w:r>
+      <w:proofErr w:type="spellEnd"/>
+      <w:r>
+        <w:t xml:space="preserve"> element – the latter applies only to the operation of the assembler itself.</w:t>
       </w:r>
     </w:p>
     <w:p/>
@@ -7188,7 +7785,14 @@
       </w:r>
       <w:r>
         <w:tab/>
-        <w:t>ASCII ] character</w:t>
+      </w:r>
+      <w:proofErr w:type="gramStart"/>
+      <w:r>
+        <w:t>ASCII ]</w:t>
+      </w:r>
+      <w:proofErr w:type="gramEnd"/>
+      <w:r>
+        <w:t xml:space="preserve"> character</w:t>
       </w:r>
       <w:r>
         <w:t xml:space="preserve"> (required as the ] is the character set terminator)</w:t>
@@ -7208,7 +7812,15 @@
       </w:r>
       <w:r>
         <w:tab/>
-        <w:t xml:space="preserve">Where nn is two, and always two hex digits, e.g. </w:t>
+        <w:t xml:space="preserve">Where </w:t>
+      </w:r>
+      <w:proofErr w:type="spellStart"/>
+      <w:r>
+        <w:t>nn</w:t>
+      </w:r>
+      <w:proofErr w:type="spellEnd"/>
+      <w:r>
+        <w:t xml:space="preserve"> is two, and always two hex digits, e.g. </w:t>
       </w:r>
     </w:p>
     <w:p/>
@@ -7235,7 +7847,15 @@
         </w:numPr>
       </w:pPr>
       <w:r>
-        <w:t>[0-9A-Za-z]  All digits and letters</w:t>
+        <w:t>[0-9A-Za-</w:t>
+      </w:r>
+      <w:proofErr w:type="gramStart"/>
+      <w:r>
+        <w:t>z]  All</w:t>
+      </w:r>
+      <w:proofErr w:type="gramEnd"/>
+      <w:r>
+        <w:t xml:space="preserve"> digits and letters</w:t>
       </w:r>
     </w:p>
     <w:p>
@@ -7248,7 +7868,15 @@
         </w:numPr>
       </w:pPr>
       <w:r>
-        <w:t>[\01B\-?^]  Some symbols and an example hex input</w:t>
+        <w:t>[</w:t>
+      </w:r>
+      <w:proofErr w:type="gramStart"/>
+      <w:r>
+        <w:t>\01B\-?^</w:t>
+      </w:r>
+      <w:proofErr w:type="gramEnd"/>
+      <w:r>
+        <w:t>]  Some symbols and an example hex input</w:t>
       </w:r>
     </w:p>
     <w:p/>
@@ -7420,7 +8048,15 @@
         <w:keepNext/>
       </w:pPr>
       <w:r>
-        <w:t>The String data type is a simple text field, however some encoding and decoding takes place to make the setting unambiguous.</w:t>
+        <w:t xml:space="preserve">The String data type is a simple text </w:t>
+      </w:r>
+      <w:proofErr w:type="gramStart"/>
+      <w:r>
+        <w:t>field,</w:t>
+      </w:r>
+      <w:proofErr w:type="gramEnd"/>
+      <w:r>
+        <w:t xml:space="preserve"> however some encoding and decoding takes place to make the setting unambiguous.</w:t>
       </w:r>
     </w:p>
     <w:p>
@@ -7497,8 +8133,13 @@
             <w:pPr>
               <w:keepNext/>
             </w:pPr>
-            <w:r>
-              <w:t>9 (tab)</w:t>
+            <w:proofErr w:type="gramStart"/>
+            <w:r>
+              <w:t>44 ,</w:t>
+            </w:r>
+            <w:proofErr w:type="gramEnd"/>
+            <w:r>
+              <w:t xml:space="preserve"> (comma)</w:t>
             </w:r>
           </w:p>
         </w:tc>
@@ -7512,7 +8153,7 @@
               <w:cnfStyle w:val="000000100000" w:firstRow="0" w:lastRow="0" w:firstColumn="0" w:lastColumn="0" w:oddVBand="0" w:evenVBand="0" w:oddHBand="1" w:evenHBand="0" w:firstRowFirstColumn="0" w:firstRowLastColumn="0" w:lastRowFirstColumn="0" w:lastRowLastColumn="0"/>
             </w:pPr>
             <w:r>
-              <w:t>{tab}</w:t>
+              <w:t>{comma}</w:t>
             </w:r>
           </w:p>
         </w:tc>
@@ -7528,7 +8169,15 @@
               <w:keepNext/>
             </w:pPr>
             <w:r>
-              <w:t>32 (space)</w:t>
+              <w:t xml:space="preserve">123 </w:t>
+            </w:r>
+            <w:proofErr w:type="gramStart"/>
+            <w:r>
+              <w:t>{ (</w:t>
+            </w:r>
+            <w:proofErr w:type="gramEnd"/>
+            <w:r>
+              <w:t xml:space="preserve">opening brace) </w:t>
             </w:r>
           </w:p>
         </w:tc>
@@ -7542,7 +8191,15 @@
               <w:cnfStyle w:val="000000000000" w:firstRow="0" w:lastRow="0" w:firstColumn="0" w:lastColumn="0" w:oddVBand="0" w:evenVBand="0" w:oddHBand="0" w:evenHBand="0" w:firstRowFirstColumn="0" w:firstRowLastColumn="0" w:lastRowFirstColumn="0" w:lastRowLastColumn="0"/>
             </w:pPr>
             <w:r>
-              <w:t>{spc}</w:t>
+              <w:t>{</w:t>
+            </w:r>
+            <w:proofErr w:type="spellStart"/>
+            <w:r>
+              <w:t>openbrace</w:t>
+            </w:r>
+            <w:proofErr w:type="spellEnd"/>
+            <w:r>
+              <w:t>}</w:t>
             </w:r>
           </w:p>
         </w:tc>
@@ -7561,10 +8218,7 @@
               <w:keepNext/>
             </w:pPr>
             <w:r>
-              <w:t>44 ,</w:t>
-            </w:r>
-            <w:r>
-              <w:t xml:space="preserve"> (comma)</w:t>
+              <w:t>124 | (vertical rule)</w:t>
             </w:r>
           </w:p>
         </w:tc>
@@ -7578,7 +8232,7 @@
               <w:cnfStyle w:val="000000100000" w:firstRow="0" w:lastRow="0" w:firstColumn="0" w:lastColumn="0" w:oddVBand="0" w:evenVBand="0" w:oddHBand="1" w:evenHBand="0" w:firstRowFirstColumn="0" w:firstRowLastColumn="0" w:lastRowFirstColumn="0" w:lastRowLastColumn="0"/>
             </w:pPr>
             <w:r>
-              <w:t>{comma}</w:t>
+              <w:t>{rule}</w:t>
             </w:r>
           </w:p>
         </w:tc>
@@ -7593,8 +8247,13 @@
             <w:pPr>
               <w:keepNext/>
             </w:pPr>
-            <w:r>
-              <w:t xml:space="preserve">123 { (opening brace) </w:t>
+            <w:proofErr w:type="gramStart"/>
+            <w:r>
+              <w:t>125 }</w:t>
+            </w:r>
+            <w:proofErr w:type="gramEnd"/>
+            <w:r>
+              <w:t xml:space="preserve"> (closing brace)</w:t>
             </w:r>
           </w:p>
         </w:tc>
@@ -7608,70 +8267,15 @@
               <w:cnfStyle w:val="000000000000" w:firstRow="0" w:lastRow="0" w:firstColumn="0" w:lastColumn="0" w:oddVBand="0" w:evenVBand="0" w:oddHBand="0" w:evenHBand="0" w:firstRowFirstColumn="0" w:firstRowLastColumn="0" w:lastRowFirstColumn="0" w:lastRowLastColumn="0"/>
             </w:pPr>
             <w:r>
-              <w:t>{openbrace}</w:t>
-            </w:r>
-          </w:p>
-        </w:tc>
-      </w:tr>
-      <w:tr>
-        <w:trPr>
-          <w:cnfStyle w:val="000000100000" w:firstRow="0" w:lastRow="0" w:firstColumn="0" w:lastColumn="0" w:oddVBand="0" w:evenVBand="0" w:oddHBand="1" w:evenHBand="0" w:firstRowFirstColumn="0" w:firstRowLastColumn="0" w:lastRowFirstColumn="0" w:lastRowLastColumn="0"/>
-        </w:trPr>
-        <w:tc>
-          <w:tcPr>
-            <w:cnfStyle w:val="001000000000" w:firstRow="0" w:lastRow="0" w:firstColumn="1" w:lastColumn="0" w:oddVBand="0" w:evenVBand="0" w:oddHBand="0" w:evenHBand="0" w:firstRowFirstColumn="0" w:firstRowLastColumn="0" w:lastRowFirstColumn="0" w:lastRowLastColumn="0"/>
-            <w:tcW w:w="2513" w:type="dxa"/>
-          </w:tcPr>
-          <w:p>
-            <w:pPr>
-              <w:keepNext/>
-            </w:pPr>
-            <w:r>
-              <w:t>124 | (vertical rule)</w:t>
-            </w:r>
-          </w:p>
-        </w:tc>
-        <w:tc>
-          <w:tcPr>
-            <w:tcW w:w="1531" w:type="dxa"/>
-          </w:tcPr>
-          <w:p>
-            <w:pPr>
-              <w:keepNext/>
-              <w:cnfStyle w:val="000000100000" w:firstRow="0" w:lastRow="0" w:firstColumn="0" w:lastColumn="0" w:oddVBand="0" w:evenVBand="0" w:oddHBand="1" w:evenHBand="0" w:firstRowFirstColumn="0" w:firstRowLastColumn="0" w:lastRowFirstColumn="0" w:lastRowLastColumn="0"/>
-            </w:pPr>
-            <w:r>
-              <w:t>{rule}</w:t>
-            </w:r>
-          </w:p>
-        </w:tc>
-      </w:tr>
-      <w:tr>
-        <w:tc>
-          <w:tcPr>
-            <w:cnfStyle w:val="001000000000" w:firstRow="0" w:lastRow="0" w:firstColumn="1" w:lastColumn="0" w:oddVBand="0" w:evenVBand="0" w:oddHBand="0" w:evenHBand="0" w:firstRowFirstColumn="0" w:firstRowLastColumn="0" w:lastRowFirstColumn="0" w:lastRowLastColumn="0"/>
-            <w:tcW w:w="2513" w:type="dxa"/>
-          </w:tcPr>
-          <w:p>
-            <w:pPr>
-              <w:keepNext/>
-            </w:pPr>
-            <w:r>
-              <w:t>125 } (closing brace)</w:t>
-            </w:r>
-          </w:p>
-        </w:tc>
-        <w:tc>
-          <w:tcPr>
-            <w:tcW w:w="1531" w:type="dxa"/>
-          </w:tcPr>
-          <w:p>
-            <w:pPr>
-              <w:keepNext/>
-              <w:cnfStyle w:val="000000000000" w:firstRow="0" w:lastRow="0" w:firstColumn="0" w:lastColumn="0" w:oddVBand="0" w:evenVBand="0" w:oddHBand="0" w:evenHBand="0" w:firstRowFirstColumn="0" w:firstRowLastColumn="0" w:lastRowFirstColumn="0" w:lastRowLastColumn="0"/>
-            </w:pPr>
-            <w:r>
-              <w:t>{closebrace}</w:t>
+              <w:t>{</w:t>
+            </w:r>
+            <w:proofErr w:type="spellStart"/>
+            <w:r>
+              <w:t>closebrace</w:t>
+            </w:r>
+            <w:proofErr w:type="spellEnd"/>
+            <w:r>
+              <w:t>}</w:t>
             </w:r>
           </w:p>
         </w:tc>
@@ -7684,15 +8288,28 @@
         <w:pStyle w:val="Heading2"/>
       </w:pPr>
       <w:bookmarkStart w:id="13" w:name="_Toc112763961"/>
-      <w:r>
-        <w:t>StringList Data Type</w:t>
+      <w:proofErr w:type="spellStart"/>
+      <w:r>
+        <w:t>StringList</w:t>
+      </w:r>
+      <w:proofErr w:type="spellEnd"/>
+      <w:r>
+        <w:t xml:space="preserve"> Data Type</w:t>
       </w:r>
       <w:bookmarkEnd w:id="13"/>
     </w:p>
     <w:p/>
     <w:p>
       <w:r>
-        <w:t xml:space="preserve">The StringList data type holds a list of 0 or more String data type elements. The same encoding/decoding rules apply as with the String data type described </w:t>
+        <w:t xml:space="preserve">The </w:t>
+      </w:r>
+      <w:proofErr w:type="spellStart"/>
+      <w:r>
+        <w:t>StringList</w:t>
+      </w:r>
+      <w:proofErr w:type="spellEnd"/>
+      <w:r>
+        <w:t xml:space="preserve"> data type holds a list of 0 or more String data type elements. The same encoding/decoding rules apply as with the String data type described </w:t>
       </w:r>
       <w:r>
         <w:t xml:space="preserve">in section </w:t>
@@ -7740,14 +8357,35 @@
       <w:pPr>
         <w:pStyle w:val="Heading2"/>
       </w:pPr>
-      <w:r>
-        <w:t>StringList Data Type (EscapeNumbers)</w:t>
+      <w:proofErr w:type="spellStart"/>
+      <w:r>
+        <w:t>StringList</w:t>
+      </w:r>
+      <w:proofErr w:type="spellEnd"/>
+      <w:r>
+        <w:t xml:space="preserve"> Data Type (</w:t>
+      </w:r>
+      <w:proofErr w:type="spellStart"/>
+      <w:r>
+        <w:t>EscapeNumbers</w:t>
+      </w:r>
+      <w:proofErr w:type="spellEnd"/>
+      <w:r>
+        <w:t>)</w:t>
       </w:r>
     </w:p>
     <w:p/>
     <w:p>
       <w:r>
-        <w:t>This is a subset of the StringList data type and allows for a selection of escape number formats to be used. The values available are:</w:t>
+        <w:t xml:space="preserve">This is a subset of the </w:t>
+      </w:r>
+      <w:proofErr w:type="spellStart"/>
+      <w:r>
+        <w:t>StringList</w:t>
+      </w:r>
+      <w:proofErr w:type="spellEnd"/>
+      <w:r>
+        <w:t xml:space="preserve"> data type and allows for a selection of escape number formats to be used. The values available are:</w:t>
       </w:r>
     </w:p>
     <w:p/>
@@ -7826,9 +8464,11 @@
             <w:tcW w:w="1413" w:type="dxa"/>
           </w:tcPr>
           <w:p>
+            <w:proofErr w:type="spellStart"/>
             <w:r>
               <w:t>xhex</w:t>
             </w:r>
+            <w:proofErr w:type="spellEnd"/>
           </w:p>
         </w:tc>
         <w:tc>
@@ -7855,9 +8495,11 @@
             <w:tcW w:w="1413" w:type="dxa"/>
           </w:tcPr>
           <w:p>
+            <w:proofErr w:type="spellStart"/>
             <w:r>
               <w:t>Xhex</w:t>
             </w:r>
+            <w:proofErr w:type="spellEnd"/>
           </w:p>
         </w:tc>
         <w:tc>
@@ -7882,9 +8524,22 @@
         <w:pStyle w:val="Heading3"/>
         <w:keepNext/>
       </w:pPr>
+      <w:proofErr w:type="spellStart"/>
       <w:r>
         <w:lastRenderedPageBreak/>
-        <w:t>StringList Data Type (LiteralBinaryFormat)</w:t>
+        <w:t>StringList</w:t>
+      </w:r>
+      <w:proofErr w:type="spellEnd"/>
+      <w:r>
+        <w:t xml:space="preserve"> Data Type (</w:t>
+      </w:r>
+      <w:proofErr w:type="spellStart"/>
+      <w:r>
+        <w:t>LiteralBinaryFormat</w:t>
+      </w:r>
+      <w:proofErr w:type="spellEnd"/>
+      <w:r>
+        <w:t>)</w:t>
       </w:r>
     </w:p>
     <w:p>
@@ -7897,7 +8552,23 @@
         <w:keepNext/>
       </w:pPr>
       <w:r>
-        <w:t>This is a subset of the StringList data type and allows for a number of literal binary formats to be selected. The values available are:</w:t>
+        <w:t xml:space="preserve">This is a subset of the </w:t>
+      </w:r>
+      <w:proofErr w:type="spellStart"/>
+      <w:r>
+        <w:t>StringList</w:t>
+      </w:r>
+      <w:proofErr w:type="spellEnd"/>
+      <w:r>
+        <w:t xml:space="preserve"> data type and allows for </w:t>
+      </w:r>
+      <w:proofErr w:type="gramStart"/>
+      <w:r>
+        <w:t>a number of</w:t>
+      </w:r>
+      <w:proofErr w:type="gramEnd"/>
+      <w:r>
+        <w:t xml:space="preserve"> literal binary formats to be selected. The values available are:</w:t>
       </w:r>
     </w:p>
     <w:p>
@@ -7962,8 +8633,15 @@
               <w:keepNext/>
             </w:pPr>
             <w:r>
-              <w:t>%nnnn</w:t>
-            </w:r>
+              <w:t>%</w:t>
+            </w:r>
+            <w:proofErr w:type="spellStart"/>
+            <w:proofErr w:type="gramStart"/>
+            <w:r>
+              <w:t>nnnn</w:t>
+            </w:r>
+            <w:proofErr w:type="spellEnd"/>
+            <w:proofErr w:type="gramEnd"/>
           </w:p>
         </w:tc>
         <w:tc>
@@ -8121,8 +8799,21 @@
         <w:pStyle w:val="Heading3"/>
         <w:keepNext/>
       </w:pPr>
-      <w:r>
-        <w:t>StringList Data Type (LiteralDecimalFormat)</w:t>
+      <w:proofErr w:type="spellStart"/>
+      <w:r>
+        <w:t>StringList</w:t>
+      </w:r>
+      <w:proofErr w:type="spellEnd"/>
+      <w:r>
+        <w:t xml:space="preserve"> Data Type (</w:t>
+      </w:r>
+      <w:proofErr w:type="spellStart"/>
+      <w:r>
+        <w:t>LiteralDecimalFormat</w:t>
+      </w:r>
+      <w:proofErr w:type="spellEnd"/>
+      <w:r>
+        <w:t>)</w:t>
       </w:r>
     </w:p>
     <w:p>
@@ -8135,7 +8826,23 @@
         <w:keepNext/>
       </w:pPr>
       <w:r>
-        <w:t>This is a subset of the StringList data type and allows for a number of literal decimal formats to be selected. The values available are:</w:t>
+        <w:t xml:space="preserve">This is a subset of the </w:t>
+      </w:r>
+      <w:proofErr w:type="spellStart"/>
+      <w:r>
+        <w:t>StringList</w:t>
+      </w:r>
+      <w:proofErr w:type="spellEnd"/>
+      <w:r>
+        <w:t xml:space="preserve"> data type and allows for </w:t>
+      </w:r>
+      <w:proofErr w:type="gramStart"/>
+      <w:r>
+        <w:t>a number of</w:t>
+      </w:r>
+      <w:proofErr w:type="gramEnd"/>
+      <w:r>
+        <w:t xml:space="preserve"> literal decimal formats to be selected. The values available are:</w:t>
       </w:r>
     </w:p>
     <w:p>
@@ -8199,9 +8906,11 @@
             <w:pPr>
               <w:keepNext/>
             </w:pPr>
+            <w:proofErr w:type="spellStart"/>
             <w:r>
               <w:t>nnnn</w:t>
             </w:r>
+            <w:proofErr w:type="spellEnd"/>
           </w:p>
         </w:tc>
         <w:tc>
@@ -8229,9 +8938,11 @@
             <w:pPr>
               <w:keepNext/>
             </w:pPr>
+            <w:proofErr w:type="spellStart"/>
             <w:r>
               <w:t>nnnnd</w:t>
             </w:r>
+            <w:proofErr w:type="spellEnd"/>
           </w:p>
         </w:tc>
         <w:tc>
@@ -8262,9 +8973,11 @@
             <w:pPr>
               <w:keepNext/>
             </w:pPr>
+            <w:proofErr w:type="spellStart"/>
             <w:r>
               <w:t>nnnnD</w:t>
             </w:r>
+            <w:proofErr w:type="spellEnd"/>
           </w:p>
         </w:tc>
         <w:tc>
@@ -8289,14 +9002,43 @@
       <w:pPr>
         <w:pStyle w:val="Heading3"/>
       </w:pPr>
-      <w:r>
-        <w:t>StringList Data Type (LiteralHexFormat)</w:t>
+      <w:proofErr w:type="spellStart"/>
+      <w:r>
+        <w:t>StringList</w:t>
+      </w:r>
+      <w:proofErr w:type="spellEnd"/>
+      <w:r>
+        <w:t xml:space="preserve"> Data Type (</w:t>
+      </w:r>
+      <w:proofErr w:type="spellStart"/>
+      <w:r>
+        <w:t>LiteralHexFormat</w:t>
+      </w:r>
+      <w:proofErr w:type="spellEnd"/>
+      <w:r>
+        <w:t>)</w:t>
       </w:r>
     </w:p>
     <w:p/>
     <w:p>
       <w:r>
-        <w:t>This is a subset of the StringList data type and allows for a number of literal hexadecimal formats to be selected. The values available are:</w:t>
+        <w:t xml:space="preserve">This is a subset of the </w:t>
+      </w:r>
+      <w:proofErr w:type="spellStart"/>
+      <w:r>
+        <w:t>StringList</w:t>
+      </w:r>
+      <w:proofErr w:type="spellEnd"/>
+      <w:r>
+        <w:t xml:space="preserve"> data type and allows for </w:t>
+      </w:r>
+      <w:proofErr w:type="gramStart"/>
+      <w:r>
+        <w:t>a number of</w:t>
+      </w:r>
+      <w:proofErr w:type="gramEnd"/>
+      <w:r>
+        <w:t xml:space="preserve"> literal hexadecimal formats to be selected. The values available are:</w:t>
       </w:r>
     </w:p>
     <w:p>
@@ -8361,8 +9103,13 @@
               <w:keepNext/>
             </w:pPr>
             <w:r>
-              <w:t>$nnnn</w:t>
-            </w:r>
+              <w:t>$</w:t>
+            </w:r>
+            <w:proofErr w:type="spellStart"/>
+            <w:r>
+              <w:t>nnnn</w:t>
+            </w:r>
+            <w:proofErr w:type="spellEnd"/>
           </w:p>
         </w:tc>
         <w:tc>
@@ -8454,8 +9201,13 @@
               <w:keepNext/>
             </w:pPr>
             <w:r>
-              <w:t>#nnnn</w:t>
-            </w:r>
+              <w:t>#</w:t>
+            </w:r>
+            <w:proofErr w:type="gramStart"/>
+            <w:r>
+              <w:t>nnnn</w:t>
+            </w:r>
+            <w:proofErr w:type="gramEnd"/>
           </w:p>
         </w:tc>
         <w:tc>
@@ -8486,9 +9238,11 @@
             <w:pPr>
               <w:keepNext/>
             </w:pPr>
+            <w:proofErr w:type="spellStart"/>
             <w:r>
               <w:t>nnnnh</w:t>
             </w:r>
+            <w:proofErr w:type="spellEnd"/>
           </w:p>
         </w:tc>
         <w:tc>
@@ -8516,9 +9270,11 @@
             <w:pPr>
               <w:keepNext/>
             </w:pPr>
+            <w:proofErr w:type="spellStart"/>
             <w:r>
               <w:t>nnnnH</w:t>
             </w:r>
+            <w:proofErr w:type="spellEnd"/>
           </w:p>
         </w:tc>
         <w:tc>
@@ -8540,10 +9296,42 @@
     <w:p/>
     <w:p>
       <w:r>
-        <w:t>The case of the hexadecimal digits A-F is not significant so 79ABh is equivalent to 79abh. For the nnnnh/nnnnH options, the hex value must start with a digit or it will be interpreted as a label</w:t>
-      </w:r>
-      <w:r>
-        <w:t>. For example, FAD7H would be interpreted as a 5 character label but 0FAD7H would be represented as the hexadecimal value FAD7.</w:t>
+        <w:t xml:space="preserve">The case of the hexadecimal digits A-F is not significant so 79ABh is equivalent to 79abh. For the </w:t>
+      </w:r>
+      <w:proofErr w:type="spellStart"/>
+      <w:r>
+        <w:t>nnnnh</w:t>
+      </w:r>
+      <w:proofErr w:type="spellEnd"/>
+      <w:r>
+        <w:t>/</w:t>
+      </w:r>
+      <w:proofErr w:type="spellStart"/>
+      <w:r>
+        <w:t>nnnnH</w:t>
+      </w:r>
+      <w:proofErr w:type="spellEnd"/>
+      <w:r>
+        <w:t xml:space="preserve"> options, the hex value must start with a </w:t>
+      </w:r>
+      <w:proofErr w:type="gramStart"/>
+      <w:r>
+        <w:t>digit</w:t>
+      </w:r>
+      <w:proofErr w:type="gramEnd"/>
+      <w:r>
+        <w:t xml:space="preserve"> or it will be interpreted as a label</w:t>
+      </w:r>
+      <w:r>
+        <w:t xml:space="preserve">. For example, FAD7H would be interpreted as a </w:t>
+      </w:r>
+      <w:proofErr w:type="gramStart"/>
+      <w:r>
+        <w:t>5 character</w:t>
+      </w:r>
+      <w:proofErr w:type="gramEnd"/>
+      <w:r>
+        <w:t xml:space="preserve"> label but 0FAD7H would be represented as the hexadecimal value FAD7.</w:t>
       </w:r>
     </w:p>
     <w:p/>
@@ -8559,14 +9347,43 @@
       <w:pPr>
         <w:pStyle w:val="Heading3"/>
       </w:pPr>
-      <w:r>
-        <w:t>StringList Data Type (LiteralOctalFormat)</w:t>
+      <w:proofErr w:type="spellStart"/>
+      <w:r>
+        <w:t>StringList</w:t>
+      </w:r>
+      <w:proofErr w:type="spellEnd"/>
+      <w:r>
+        <w:t xml:space="preserve"> Data Type (</w:t>
+      </w:r>
+      <w:proofErr w:type="spellStart"/>
+      <w:r>
+        <w:t>LiteralOctalFormat</w:t>
+      </w:r>
+      <w:proofErr w:type="spellEnd"/>
+      <w:r>
+        <w:t>)</w:t>
       </w:r>
     </w:p>
     <w:p/>
     <w:p>
       <w:r>
-        <w:t>This is a subset of the StringList data type and allows for a number of literal octal formats to be selected. The values available are:</w:t>
+        <w:t xml:space="preserve">This is a subset of the </w:t>
+      </w:r>
+      <w:proofErr w:type="spellStart"/>
+      <w:r>
+        <w:t>StringList</w:t>
+      </w:r>
+      <w:proofErr w:type="spellEnd"/>
+      <w:r>
+        <w:t xml:space="preserve"> data type and allows for </w:t>
+      </w:r>
+      <w:proofErr w:type="gramStart"/>
+      <w:r>
+        <w:t>a number of</w:t>
+      </w:r>
+      <w:proofErr w:type="gramEnd"/>
+      <w:r>
+        <w:t xml:space="preserve"> literal octal formats to be selected. The values available are:</w:t>
       </w:r>
     </w:p>
     <w:p>
@@ -8630,9 +9447,11 @@
             <w:pPr>
               <w:keepNext/>
             </w:pPr>
+            <w:proofErr w:type="spellStart"/>
             <w:r>
               <w:t>nnnno</w:t>
             </w:r>
+            <w:proofErr w:type="spellEnd"/>
           </w:p>
         </w:tc>
         <w:tc>
@@ -8660,9 +9479,11 @@
             <w:pPr>
               <w:keepNext/>
             </w:pPr>
+            <w:proofErr w:type="spellStart"/>
             <w:r>
               <w:t>nnnnO</w:t>
             </w:r>
+            <w:proofErr w:type="spellEnd"/>
           </w:p>
         </w:tc>
         <w:tc>
@@ -8693,9 +9514,11 @@
             <w:pPr>
               <w:keepNext/>
             </w:pPr>
+            <w:proofErr w:type="spellStart"/>
             <w:r>
               <w:t>nnnnq</w:t>
             </w:r>
+            <w:proofErr w:type="spellEnd"/>
           </w:p>
         </w:tc>
         <w:tc>
@@ -8723,9 +9546,11 @@
             <w:pPr>
               <w:keepNext/>
             </w:pPr>
+            <w:proofErr w:type="spellStart"/>
             <w:r>
               <w:t>nnnnQ</w:t>
             </w:r>
+            <w:proofErr w:type="spellEnd"/>
           </w:p>
         </w:tc>
         <w:tc>
@@ -8816,8 +9641,13 @@
       </w:pPr>
       <w:bookmarkStart w:id="14" w:name="_Toc112763962"/>
       <w:bookmarkStart w:id="15" w:name="_Ref112829329"/>
-      <w:r>
-        <w:t>StringListOp Data Type</w:t>
+      <w:proofErr w:type="spellStart"/>
+      <w:r>
+        <w:t>StringListOp</w:t>
+      </w:r>
+      <w:proofErr w:type="spellEnd"/>
+      <w:r>
+        <w:t xml:space="preserve"> Data Type</w:t>
       </w:r>
       <w:bookmarkEnd w:id="14"/>
       <w:bookmarkEnd w:id="15"/>
@@ -8832,10 +9662,23 @@
         <w:keepNext/>
       </w:pPr>
       <w:r>
-        <w:t xml:space="preserve">A variant on the StringList data type, the </w:t>
-      </w:r>
-      <w:r>
-        <w:t>StringListOp data type will have a minimum of two elements, the last of which will be a precedence number in square brackets, e.g. [4].</w:t>
+        <w:t xml:space="preserve">A variant on the </w:t>
+      </w:r>
+      <w:proofErr w:type="spellStart"/>
+      <w:r>
+        <w:t>StringList</w:t>
+      </w:r>
+      <w:proofErr w:type="spellEnd"/>
+      <w:r>
+        <w:t xml:space="preserve"> data type, the </w:t>
+      </w:r>
+      <w:proofErr w:type="spellStart"/>
+      <w:r>
+        <w:t>StringListOp</w:t>
+      </w:r>
+      <w:proofErr w:type="spellEnd"/>
+      <w:r>
+        <w:t xml:space="preserve"> data type will have a minimum of two elements, the last of which will be a precedence number in square brackets, e.g. [4].</w:t>
       </w:r>
     </w:p>
     <w:p/>
@@ -8986,7 +9829,15 @@
     <w:p/>
     <w:p>
       <w:r>
-        <w:t>The Word data type is a 16 bit unsigned value which can be in the range 0-65536.</w:t>
+        <w:t xml:space="preserve">The Word data type is a </w:t>
+      </w:r>
+      <w:proofErr w:type="gramStart"/>
+      <w:r>
+        <w:t>16 bit</w:t>
+      </w:r>
+      <w:proofErr w:type="gramEnd"/>
+      <w:r>
+        <w:t xml:space="preserve"> unsigned value which can be in the range 0-65536.</w:t>
       </w:r>
     </w:p>
     <w:p/>

</xml_diff>